<commit_message>
exercises from array course
</commit_message>
<xml_diff>
--- a/Programming with JS/Advanced/Arrays and Nested Arrays - Lab/01. Even Position Elements_Условие.docx
+++ b/Programming with JS/Advanced/Arrays and Nested Arrays - Lab/01. Even Position Elements_Условие.docx
@@ -1,10 +1,10 @@
 
 <file path=word/document.xml><?xml version="1.0" encoding="utf-8"?>
-<w:document xmlns:wpc="http://schemas.microsoft.com/office/word/2010/wordprocessingCanvas" xmlns:cx="http://schemas.microsoft.com/office/drawing/2014/chartex" xmlns:cx1="http://schemas.microsoft.com/office/drawing/2015/9/8/chartex" xmlns:cx2="http://schemas.microsoft.com/office/drawing/2015/10/21/chartex" xmlns:cx3="http://schemas.microsoft.com/office/drawing/2016/5/9/chartex" xmlns:cx4="http://schemas.microsoft.com/office/drawing/2016/5/10/chartex" xmlns:cx5="http://schemas.microsoft.com/office/drawing/2016/5/11/chartex" xmlns:cx6="http://schemas.microsoft.com/office/drawing/2016/5/12/chartex" xmlns:cx7="http://schemas.microsoft.com/office/drawing/2016/5/13/chartex" xmlns:cx8="http://schemas.microsoft.com/office/drawing/2016/5/14/chartex" xmlns:mc="http://schemas.openxmlformats.org/markup-compatibility/2006" xmlns:aink="http://schemas.microsoft.com/office/drawing/2016/ink" xmlns:am3d="http://schemas.microsoft.com/office/drawing/2017/model3d" xmlns:o="urn:schemas-microsoft-com:office:office" xmlns:r="http://schemas.openxmlformats.org/officeDocument/2006/relationships" xmlns:m="http://schemas.openxmlformats.org/officeDocument/2006/math" xmlns:v="urn:schemas-microsoft-com:vml" xmlns:wp14="http://schemas.microsoft.com/office/word/2010/wordprocessingDrawing" xmlns:wp="http://schemas.openxmlformats.org/drawingml/2006/wordprocessingDrawing" xmlns:w10="urn:schemas-microsoft-com:office:word" xmlns:w="http://schemas.openxmlformats.org/wordprocessingml/2006/main" xmlns:w14="http://schemas.microsoft.com/office/word/2010/wordml" xmlns:w15="http://schemas.microsoft.com/office/word/2012/wordml" xmlns:w16cex="http://schemas.microsoft.com/office/word/2018/wordml/cex" xmlns:w16cid="http://schemas.microsoft.com/office/word/2016/wordml/cid" xmlns:w16="http://schemas.microsoft.com/office/word/2018/wordml" xmlns:w16sdtdh="http://schemas.microsoft.com/office/word/2020/wordml/sdtdatahash" xmlns:w16se="http://schemas.microsoft.com/office/word/2015/wordml/symex" xmlns:wpg="http://schemas.microsoft.com/office/word/2010/wordprocessingGroup" xmlns:wpi="http://schemas.microsoft.com/office/word/2010/wordprocessingInk" xmlns:wne="http://schemas.microsoft.com/office/word/2006/wordml" xmlns:wps="http://schemas.microsoft.com/office/word/2010/wordprocessingShape" mc:Ignorable="w14 w15 w16se w16cid w16 w16cex w16sdtdh wp14">
+<w:document xmlns:wpc="http://schemas.microsoft.com/office/word/2010/wordprocessingCanvas" xmlns:cx="http://schemas.microsoft.com/office/drawing/2014/chartex" xmlns:cx1="http://schemas.microsoft.com/office/drawing/2015/9/8/chartex" xmlns:cx2="http://schemas.microsoft.com/office/drawing/2015/10/21/chartex" xmlns:cx3="http://schemas.microsoft.com/office/drawing/2016/5/9/chartex" xmlns:cx4="http://schemas.microsoft.com/office/drawing/2016/5/10/chartex" xmlns:cx5="http://schemas.microsoft.com/office/drawing/2016/5/11/chartex" xmlns:cx6="http://schemas.microsoft.com/office/drawing/2016/5/12/chartex" xmlns:cx7="http://schemas.microsoft.com/office/drawing/2016/5/13/chartex" xmlns:cx8="http://schemas.microsoft.com/office/drawing/2016/5/14/chartex" xmlns:mc="http://schemas.openxmlformats.org/markup-compatibility/2006" xmlns:aink="http://schemas.microsoft.com/office/drawing/2016/ink" xmlns:am3d="http://schemas.microsoft.com/office/drawing/2017/model3d" xmlns:o="urn:schemas-microsoft-com:office:office" xmlns:oel="http://schemas.microsoft.com/office/2019/extlst" xmlns:r="http://schemas.openxmlformats.org/officeDocument/2006/relationships" xmlns:m="http://schemas.openxmlformats.org/officeDocument/2006/math" xmlns:v="urn:schemas-microsoft-com:vml" xmlns:wp14="http://schemas.microsoft.com/office/word/2010/wordprocessingDrawing" xmlns:wp="http://schemas.openxmlformats.org/drawingml/2006/wordprocessingDrawing" xmlns:w10="urn:schemas-microsoft-com:office:word" xmlns:w="http://schemas.openxmlformats.org/wordprocessingml/2006/main" xmlns:w14="http://schemas.microsoft.com/office/word/2010/wordml" xmlns:w15="http://schemas.microsoft.com/office/word/2012/wordml" xmlns:w16cex="http://schemas.microsoft.com/office/word/2018/wordml/cex" xmlns:w16cid="http://schemas.microsoft.com/office/word/2016/wordml/cid" xmlns:w16="http://schemas.microsoft.com/office/word/2018/wordml" xmlns:w16sdtdh="http://schemas.microsoft.com/office/word/2020/wordml/sdtdatahash" xmlns:w16se="http://schemas.microsoft.com/office/word/2015/wordml/symex" xmlns:wpg="http://schemas.microsoft.com/office/word/2010/wordprocessingGroup" xmlns:wpi="http://schemas.microsoft.com/office/word/2010/wordprocessingInk" xmlns:wne="http://schemas.microsoft.com/office/word/2006/wordml" xmlns:wps="http://schemas.microsoft.com/office/word/2010/wordprocessingShape" mc:Ignorable="w14 w15 w16se w16cid w16 w16cex w16sdtdh wp14">
   <w:body>
     <w:p>
       <w:pPr>
-        <w:pStyle w:val="1"/>
+        <w:pStyle w:val="Heading1"/>
         <w:jc w:val="center"/>
         <w:rPr>
           <w:lang w:val="bg-BG"/>
@@ -29,14 +29,14 @@
       <w:hyperlink r:id="rId8" w:history="1">
         <w:r>
           <w:rPr>
-            <w:rStyle w:val="a9"/>
+            <w:rStyle w:val="Hyperlink"/>
             <w:sz w:val="22"/>
           </w:rPr>
           <w:t>"</w:t>
         </w:r>
         <w:r>
           <w:rPr>
-            <w:rStyle w:val="a9"/>
+            <w:rStyle w:val="Hyperlink"/>
             <w:noProof/>
             <w:sz w:val="22"/>
           </w:rPr>
@@ -44,14 +44,14 @@
         </w:r>
         <w:r>
           <w:rPr>
-            <w:rStyle w:val="a9"/>
+            <w:rStyle w:val="Hyperlink"/>
             <w:sz w:val="22"/>
           </w:rPr>
           <w:t xml:space="preserve">Advanced" course @ </w:t>
         </w:r>
         <w:r>
           <w:rPr>
-            <w:rStyle w:val="a9"/>
+            <w:rStyle w:val="Hyperlink"/>
             <w:noProof/>
             <w:sz w:val="22"/>
           </w:rPr>
@@ -80,7 +80,7 @@
       <w:hyperlink r:id="rId9" w:history="1">
         <w:r>
           <w:rPr>
-            <w:rStyle w:val="a9"/>
+            <w:rStyle w:val="Hyperlink"/>
             <w:sz w:val="22"/>
           </w:rPr>
           <w:t>https://judge.softuni.bg/Contests/2752/Arrays-and-Nested-Arrays-Lab</w:t>
@@ -96,7 +96,7 @@
     </w:p>
     <w:p>
       <w:pPr>
-        <w:pStyle w:val="1"/>
+        <w:pStyle w:val="Heading1"/>
         <w:rPr>
           <w:lang w:val="bg-BG"/>
         </w:rPr>
@@ -107,7 +107,7 @@
     </w:p>
     <w:p>
       <w:pPr>
-        <w:pStyle w:val="2"/>
+        <w:pStyle w:val="Heading2"/>
         <w:ind w:left="357" w:hanging="357"/>
         <w:rPr>
           <w:lang w:val="bg-BG"/>
@@ -218,7 +218,7 @@
     </w:p>
     <w:p>
       <w:pPr>
-        <w:pStyle w:val="3"/>
+        <w:pStyle w:val="Heading3"/>
         <w:rPr>
           <w:lang w:val="bg-BG"/>
         </w:rPr>
@@ -229,7 +229,7 @@
     </w:p>
     <w:tbl>
       <w:tblPr>
-        <w:tblStyle w:val="af"/>
+        <w:tblStyle w:val="TableGrid"/>
         <w:tblW w:w="9452" w:type="dxa"/>
         <w:jc w:val="center"/>
         <w:tblLayout w:type="fixed"/>
@@ -631,7 +631,7 @@
     </w:tbl>
     <w:p>
       <w:pPr>
-        <w:pStyle w:val="2"/>
+        <w:pStyle w:val="Heading2"/>
         <w:ind w:left="357" w:hanging="357"/>
         <w:rPr>
           <w:lang w:val="bg-BG"/>
@@ -656,7 +656,7 @@
       </w:r>
       <w:r>
         <w:rPr>
-          <w:rStyle w:val="ab"/>
+          <w:rStyle w:val="Strong"/>
           <w:sz w:val="22"/>
         </w:rPr>
         <w:t>n</w:t>
@@ -669,7 +669,7 @@
       </w:r>
       <w:r>
         <w:rPr>
-          <w:rStyle w:val="ab"/>
+          <w:rStyle w:val="Strong"/>
           <w:sz w:val="22"/>
         </w:rPr>
         <w:t>k</w:t>
@@ -716,7 +716,7 @@
     </w:p>
     <w:p>
       <w:pPr>
-        <w:pStyle w:val="ac"/>
+        <w:pStyle w:val="ListParagraph"/>
         <w:numPr>
           <w:ilvl w:val="0"/>
           <w:numId w:val="40"/>
@@ -735,7 +735,7 @@
     </w:p>
     <w:p>
       <w:pPr>
-        <w:pStyle w:val="ac"/>
+        <w:pStyle w:val="ListParagraph"/>
         <w:numPr>
           <w:ilvl w:val="0"/>
           <w:numId w:val="40"/>
@@ -766,7 +766,7 @@
       </w:r>
       <w:r>
         <w:rPr>
-          <w:rStyle w:val="ab"/>
+          <w:rStyle w:val="Strong"/>
           <w:sz w:val="22"/>
         </w:rPr>
         <w:t>k</w:t>
@@ -780,7 +780,7 @@
     </w:p>
     <w:p>
       <w:pPr>
-        <w:pStyle w:val="ac"/>
+        <w:pStyle w:val="ListParagraph"/>
         <w:numPr>
           <w:ilvl w:val="0"/>
           <w:numId w:val="40"/>
@@ -798,7 +798,7 @@
       </w:r>
       <w:r>
         <w:rPr>
-          <w:rStyle w:val="ab"/>
+          <w:rStyle w:val="Strong"/>
           <w:sz w:val="22"/>
         </w:rPr>
         <w:t>n</w:t>
@@ -851,7 +851,7 @@
       </w:r>
       <w:r>
         <w:rPr>
-          <w:rStyle w:val="ab"/>
+          <w:rStyle w:val="Strong"/>
           <w:sz w:val="22"/>
         </w:rPr>
         <w:t>n</w:t>
@@ -864,7 +864,7 @@
       </w:r>
       <w:r>
         <w:rPr>
-          <w:rStyle w:val="ab"/>
+          <w:rStyle w:val="Strong"/>
           <w:sz w:val="22"/>
         </w:rPr>
         <w:t>k</w:t>
@@ -904,7 +904,7 @@
       </w:r>
       <w:r>
         <w:rPr>
-          <w:rStyle w:val="ab"/>
+          <w:rStyle w:val="Strong"/>
           <w:sz w:val="22"/>
         </w:rPr>
         <w:t>return</w:t>
@@ -917,7 +917,7 @@
       </w:r>
       <w:r>
         <w:rPr>
-          <w:rStyle w:val="ab"/>
+          <w:rStyle w:val="Strong"/>
           <w:sz w:val="22"/>
         </w:rPr>
         <w:t>array of numbers</w:t>
@@ -931,7 +931,7 @@
     </w:p>
     <w:p>
       <w:pPr>
-        <w:pStyle w:val="3"/>
+        <w:pStyle w:val="Heading3"/>
         <w:rPr>
           <w:lang w:val="bg-BG"/>
         </w:rPr>
@@ -942,7 +942,7 @@
     </w:p>
     <w:tbl>
       <w:tblPr>
-        <w:tblStyle w:val="af"/>
+        <w:tblStyle w:val="TableGrid"/>
         <w:tblW w:w="9452" w:type="dxa"/>
         <w:jc w:val="center"/>
         <w:tblLayout w:type="fixed"/>
@@ -1218,7 +1218,7 @@
     </w:tbl>
     <w:p>
       <w:pPr>
-        <w:pStyle w:val="4"/>
+        <w:pStyle w:val="Heading4"/>
         <w:rPr>
           <w:lang w:val="bg-BG"/>
         </w:rPr>
@@ -1430,7 +1430,7 @@
     </w:p>
     <w:p>
       <w:pPr>
-        <w:pStyle w:val="2"/>
+        <w:pStyle w:val="Heading2"/>
         <w:ind w:left="357" w:hanging="357"/>
         <w:rPr>
           <w:lang w:val="bg-BG"/>
@@ -1554,7 +1554,7 @@
       </w:r>
       <w:r>
         <w:rPr>
-          <w:rStyle w:val="ab"/>
+          <w:rStyle w:val="Strong"/>
           <w:sz w:val="22"/>
         </w:rPr>
         <w:t>return</w:t>
@@ -1573,7 +1573,7 @@
       </w:r>
       <w:r>
         <w:rPr>
-          <w:rStyle w:val="ab"/>
+          <w:rStyle w:val="Strong"/>
           <w:sz w:val="22"/>
         </w:rPr>
         <w:t>number</w:t>
@@ -1587,7 +1587,7 @@
     </w:p>
     <w:p>
       <w:pPr>
-        <w:pStyle w:val="3"/>
+        <w:pStyle w:val="Heading3"/>
         <w:rPr>
           <w:lang w:val="bg-BG"/>
         </w:rPr>
@@ -1599,7 +1599,7 @@
     </w:p>
     <w:tbl>
       <w:tblPr>
-        <w:tblStyle w:val="af"/>
+        <w:tblStyle w:val="TableGrid"/>
         <w:tblW w:w="9452" w:type="dxa"/>
         <w:jc w:val="center"/>
         <w:tblLayout w:type="fixed"/>
@@ -1875,7 +1875,7 @@
     </w:tbl>
     <w:p>
       <w:pPr>
-        <w:pStyle w:val="2"/>
+        <w:pStyle w:val="Heading2"/>
         <w:ind w:left="357" w:hanging="357"/>
         <w:rPr>
           <w:lang w:val="bg-BG"/>
@@ -1937,7 +1937,23 @@
           <w:sz w:val="22"/>
           <w:lang w:val="en"/>
         </w:rPr>
-        <w:t xml:space="preserve"> number you must add it to the </w:t>
+        <w:t xml:space="preserve"> </w:t>
+      </w:r>
+      <w:proofErr w:type="gramStart"/>
+      <w:r>
+        <w:rPr>
+          <w:sz w:val="22"/>
+          <w:lang w:val="en"/>
+        </w:rPr>
+        <w:t>number</w:t>
+      </w:r>
+      <w:proofErr w:type="gramEnd"/>
+      <w:r>
+        <w:rPr>
+          <w:sz w:val="22"/>
+          <w:lang w:val="en"/>
+        </w:rPr>
+        <w:t xml:space="preserve"> you must add it to the </w:t>
       </w:r>
       <w:r>
         <w:rPr>
@@ -1994,14 +2010,115 @@
       <w:r>
         <w:t xml:space="preserve"> </w:t>
       </w:r>
+      <w:proofErr w:type="spellStart"/>
       <w:r>
         <w:rPr>
           <w:rFonts w:cstheme="minorHAnsi"/>
           <w:sz w:val="22"/>
           <w:lang w:val="bg-BG"/>
         </w:rPr>
-        <w:t xml:space="preserve">Otherwise, if the current element is a </w:t>
-      </w:r>
+        <w:t>Otherwise</w:t>
+      </w:r>
+      <w:proofErr w:type="spellEnd"/>
+      <w:r>
+        <w:rPr>
+          <w:rFonts w:cstheme="minorHAnsi"/>
+          <w:sz w:val="22"/>
+          <w:lang w:val="bg-BG"/>
+        </w:rPr>
+        <w:t xml:space="preserve">, </w:t>
+      </w:r>
+      <w:proofErr w:type="spellStart"/>
+      <w:r>
+        <w:rPr>
+          <w:rFonts w:cstheme="minorHAnsi"/>
+          <w:sz w:val="22"/>
+          <w:lang w:val="bg-BG"/>
+        </w:rPr>
+        <w:t>if</w:t>
+      </w:r>
+      <w:proofErr w:type="spellEnd"/>
+      <w:r>
+        <w:rPr>
+          <w:rFonts w:cstheme="minorHAnsi"/>
+          <w:sz w:val="22"/>
+          <w:lang w:val="bg-BG"/>
+        </w:rPr>
+        <w:t xml:space="preserve"> </w:t>
+      </w:r>
+      <w:proofErr w:type="spellStart"/>
+      <w:r>
+        <w:rPr>
+          <w:rFonts w:cstheme="minorHAnsi"/>
+          <w:sz w:val="22"/>
+          <w:lang w:val="bg-BG"/>
+        </w:rPr>
+        <w:t>the</w:t>
+      </w:r>
+      <w:proofErr w:type="spellEnd"/>
+      <w:r>
+        <w:rPr>
+          <w:rFonts w:cstheme="minorHAnsi"/>
+          <w:sz w:val="22"/>
+          <w:lang w:val="bg-BG"/>
+        </w:rPr>
+        <w:t xml:space="preserve"> </w:t>
+      </w:r>
+      <w:proofErr w:type="spellStart"/>
+      <w:r>
+        <w:rPr>
+          <w:rFonts w:cstheme="minorHAnsi"/>
+          <w:sz w:val="22"/>
+          <w:lang w:val="bg-BG"/>
+        </w:rPr>
+        <w:t>current</w:t>
+      </w:r>
+      <w:proofErr w:type="spellEnd"/>
+      <w:r>
+        <w:rPr>
+          <w:rFonts w:cstheme="minorHAnsi"/>
+          <w:sz w:val="22"/>
+          <w:lang w:val="bg-BG"/>
+        </w:rPr>
+        <w:t xml:space="preserve"> </w:t>
+      </w:r>
+      <w:proofErr w:type="spellStart"/>
+      <w:r>
+        <w:rPr>
+          <w:rFonts w:cstheme="minorHAnsi"/>
+          <w:sz w:val="22"/>
+          <w:lang w:val="bg-BG"/>
+        </w:rPr>
+        <w:t>element</w:t>
+      </w:r>
+      <w:proofErr w:type="spellEnd"/>
+      <w:r>
+        <w:rPr>
+          <w:rFonts w:cstheme="minorHAnsi"/>
+          <w:sz w:val="22"/>
+          <w:lang w:val="bg-BG"/>
+        </w:rPr>
+        <w:t xml:space="preserve"> </w:t>
+      </w:r>
+      <w:proofErr w:type="spellStart"/>
+      <w:r>
+        <w:rPr>
+          <w:rFonts w:cstheme="minorHAnsi"/>
+          <w:sz w:val="22"/>
+          <w:lang w:val="bg-BG"/>
+        </w:rPr>
+        <w:t>is</w:t>
+      </w:r>
+      <w:proofErr w:type="spellEnd"/>
+      <w:r>
+        <w:rPr>
+          <w:rFonts w:cstheme="minorHAnsi"/>
+          <w:sz w:val="22"/>
+          <w:lang w:val="bg-BG"/>
+        </w:rPr>
+        <w:t xml:space="preserve"> a </w:t>
+      </w:r>
+      <w:proofErr w:type="spellStart"/>
       <w:r>
         <w:rPr>
           <w:rFonts w:cstheme="minorHAnsi"/>
@@ -2011,14 +2128,34 @@
         </w:rPr>
         <w:t>positive</w:t>
       </w:r>
+      <w:proofErr w:type="spellEnd"/>
       <w:r>
         <w:rPr>
           <w:rFonts w:cstheme="minorHAnsi"/>
           <w:sz w:val="22"/>
           <w:lang w:val="bg-BG"/>
         </w:rPr>
-        <w:t xml:space="preserve"> number (</w:t>
-      </w:r>
+        <w:t xml:space="preserve"> </w:t>
+      </w:r>
+      <w:proofErr w:type="spellStart"/>
+      <w:r>
+        <w:rPr>
+          <w:rFonts w:cstheme="minorHAnsi"/>
+          <w:sz w:val="22"/>
+          <w:lang w:val="bg-BG"/>
+        </w:rPr>
+        <w:t>number</w:t>
+      </w:r>
+      <w:proofErr w:type="spellEnd"/>
+      <w:r>
+        <w:rPr>
+          <w:rFonts w:cstheme="minorHAnsi"/>
+          <w:sz w:val="22"/>
+          <w:lang w:val="bg-BG"/>
+        </w:rPr>
+        <w:t xml:space="preserve"> (</w:t>
+      </w:r>
+      <w:proofErr w:type="spellStart"/>
       <w:r>
         <w:rPr>
           <w:rFonts w:cstheme="minorHAnsi"/>
@@ -2026,16 +2163,9 @@
           <w:sz w:val="22"/>
           <w:lang w:val="bg-BG"/>
         </w:rPr>
-        <w:t>or 0</w:t>
-      </w:r>
-      <w:r>
-        <w:rPr>
-          <w:rFonts w:cstheme="minorHAnsi"/>
-          <w:sz w:val="22"/>
-          <w:lang w:val="bg-BG"/>
-        </w:rPr>
-        <w:t xml:space="preserve">), you must add it to the </w:t>
-      </w:r>
+        <w:t>or</w:t>
+      </w:r>
+      <w:proofErr w:type="spellEnd"/>
       <w:r>
         <w:rPr>
           <w:rFonts w:cstheme="minorHAnsi"/>
@@ -2043,7 +2173,7 @@
           <w:sz w:val="22"/>
           <w:lang w:val="bg-BG"/>
         </w:rPr>
-        <w:t>end</w:t>
+        <w:t xml:space="preserve"> 0</w:t>
       </w:r>
       <w:r>
         <w:rPr>
@@ -2051,8 +2181,117 @@
           <w:sz w:val="22"/>
           <w:lang w:val="bg-BG"/>
         </w:rPr>
-        <w:t xml:space="preserve"> of the array (as the</w:t>
-      </w:r>
+        <w:t xml:space="preserve">), </w:t>
+      </w:r>
+      <w:proofErr w:type="spellStart"/>
+      <w:r>
+        <w:rPr>
+          <w:rFonts w:cstheme="minorHAnsi"/>
+          <w:sz w:val="22"/>
+          <w:lang w:val="bg-BG"/>
+        </w:rPr>
+        <w:t>you</w:t>
+      </w:r>
+      <w:proofErr w:type="spellEnd"/>
+      <w:r>
+        <w:rPr>
+          <w:rFonts w:cstheme="minorHAnsi"/>
+          <w:sz w:val="22"/>
+          <w:lang w:val="bg-BG"/>
+        </w:rPr>
+        <w:t xml:space="preserve"> </w:t>
+      </w:r>
+      <w:proofErr w:type="spellStart"/>
+      <w:r>
+        <w:rPr>
+          <w:rFonts w:cstheme="minorHAnsi"/>
+          <w:sz w:val="22"/>
+          <w:lang w:val="bg-BG"/>
+        </w:rPr>
+        <w:t>must</w:t>
+      </w:r>
+      <w:proofErr w:type="spellEnd"/>
+      <w:r>
+        <w:rPr>
+          <w:rFonts w:cstheme="minorHAnsi"/>
+          <w:sz w:val="22"/>
+          <w:lang w:val="bg-BG"/>
+        </w:rPr>
+        <w:t xml:space="preserve"> </w:t>
+      </w:r>
+      <w:proofErr w:type="spellStart"/>
+      <w:r>
+        <w:rPr>
+          <w:rFonts w:cstheme="minorHAnsi"/>
+          <w:sz w:val="22"/>
+          <w:lang w:val="bg-BG"/>
+        </w:rPr>
+        <w:t>add</w:t>
+      </w:r>
+      <w:proofErr w:type="spellEnd"/>
+      <w:r>
+        <w:rPr>
+          <w:rFonts w:cstheme="minorHAnsi"/>
+          <w:sz w:val="22"/>
+          <w:lang w:val="bg-BG"/>
+        </w:rPr>
+        <w:t xml:space="preserve"> </w:t>
+      </w:r>
+      <w:proofErr w:type="spellStart"/>
+      <w:r>
+        <w:rPr>
+          <w:rFonts w:cstheme="minorHAnsi"/>
+          <w:sz w:val="22"/>
+          <w:lang w:val="bg-BG"/>
+        </w:rPr>
+        <w:t>it</w:t>
+      </w:r>
+      <w:proofErr w:type="spellEnd"/>
+      <w:r>
+        <w:rPr>
+          <w:rFonts w:cstheme="minorHAnsi"/>
+          <w:sz w:val="22"/>
+          <w:lang w:val="bg-BG"/>
+        </w:rPr>
+        <w:t xml:space="preserve"> </w:t>
+      </w:r>
+      <w:proofErr w:type="spellStart"/>
+      <w:r>
+        <w:rPr>
+          <w:rFonts w:cstheme="minorHAnsi"/>
+          <w:sz w:val="22"/>
+          <w:lang w:val="bg-BG"/>
+        </w:rPr>
+        <w:t>to</w:t>
+      </w:r>
+      <w:proofErr w:type="spellEnd"/>
+      <w:r>
+        <w:rPr>
+          <w:rFonts w:cstheme="minorHAnsi"/>
+          <w:sz w:val="22"/>
+          <w:lang w:val="bg-BG"/>
+        </w:rPr>
+        <w:t xml:space="preserve"> </w:t>
+      </w:r>
+      <w:proofErr w:type="spellStart"/>
+      <w:r>
+        <w:rPr>
+          <w:rFonts w:cstheme="minorHAnsi"/>
+          <w:sz w:val="22"/>
+          <w:lang w:val="bg-BG"/>
+        </w:rPr>
+        <w:t>the</w:t>
+      </w:r>
+      <w:proofErr w:type="spellEnd"/>
+      <w:r>
+        <w:rPr>
+          <w:rFonts w:cstheme="minorHAnsi"/>
+          <w:sz w:val="22"/>
+          <w:lang w:val="bg-BG"/>
+        </w:rPr>
+        <w:t xml:space="preserve"> </w:t>
+      </w:r>
+      <w:proofErr w:type="spellStart"/>
       <w:r>
         <w:rPr>
           <w:rFonts w:cstheme="minorHAnsi"/>
@@ -2060,15 +2299,200 @@
           <w:sz w:val="22"/>
           <w:lang w:val="bg-BG"/>
         </w:rPr>
-        <w:t xml:space="preserve"> last element</w:t>
-      </w:r>
+        <w:t>end</w:t>
+      </w:r>
+      <w:proofErr w:type="spellEnd"/>
       <w:r>
         <w:rPr>
           <w:rFonts w:cstheme="minorHAnsi"/>
           <w:sz w:val="22"/>
           <w:lang w:val="bg-BG"/>
         </w:rPr>
-        <w:t xml:space="preserve"> of the array).</w:t>
+        <w:t xml:space="preserve"> </w:t>
+      </w:r>
+      <w:proofErr w:type="spellStart"/>
+      <w:r>
+        <w:rPr>
+          <w:rFonts w:cstheme="minorHAnsi"/>
+          <w:sz w:val="22"/>
+          <w:lang w:val="bg-BG"/>
+        </w:rPr>
+        <w:t>of</w:t>
+      </w:r>
+      <w:proofErr w:type="spellEnd"/>
+      <w:r>
+        <w:rPr>
+          <w:rFonts w:cstheme="minorHAnsi"/>
+          <w:sz w:val="22"/>
+          <w:lang w:val="bg-BG"/>
+        </w:rPr>
+        <w:t xml:space="preserve"> </w:t>
+      </w:r>
+      <w:proofErr w:type="spellStart"/>
+      <w:r>
+        <w:rPr>
+          <w:rFonts w:cstheme="minorHAnsi"/>
+          <w:sz w:val="22"/>
+          <w:lang w:val="bg-BG"/>
+        </w:rPr>
+        <w:t>the</w:t>
+      </w:r>
+      <w:proofErr w:type="spellEnd"/>
+      <w:r>
+        <w:rPr>
+          <w:rFonts w:cstheme="minorHAnsi"/>
+          <w:sz w:val="22"/>
+          <w:lang w:val="bg-BG"/>
+        </w:rPr>
+        <w:t xml:space="preserve"> </w:t>
+      </w:r>
+      <w:proofErr w:type="spellStart"/>
+      <w:r>
+        <w:rPr>
+          <w:rFonts w:cstheme="minorHAnsi"/>
+          <w:sz w:val="22"/>
+          <w:lang w:val="bg-BG"/>
+        </w:rPr>
+        <w:t>array</w:t>
+      </w:r>
+      <w:proofErr w:type="spellEnd"/>
+      <w:r>
+        <w:rPr>
+          <w:rFonts w:cstheme="minorHAnsi"/>
+          <w:sz w:val="22"/>
+          <w:lang w:val="bg-BG"/>
+        </w:rPr>
+        <w:t xml:space="preserve"> (</w:t>
+      </w:r>
+      <w:proofErr w:type="spellStart"/>
+      <w:r>
+        <w:rPr>
+          <w:rFonts w:cstheme="minorHAnsi"/>
+          <w:sz w:val="22"/>
+          <w:lang w:val="bg-BG"/>
+        </w:rPr>
+        <w:t>as</w:t>
+      </w:r>
+      <w:proofErr w:type="spellEnd"/>
+      <w:r>
+        <w:rPr>
+          <w:rFonts w:cstheme="minorHAnsi"/>
+          <w:sz w:val="22"/>
+          <w:lang w:val="bg-BG"/>
+        </w:rPr>
+        <w:t xml:space="preserve"> </w:t>
+      </w:r>
+      <w:proofErr w:type="spellStart"/>
+      <w:r>
+        <w:rPr>
+          <w:rFonts w:cstheme="minorHAnsi"/>
+          <w:sz w:val="22"/>
+          <w:lang w:val="bg-BG"/>
+        </w:rPr>
+        <w:t>the</w:t>
+      </w:r>
+      <w:proofErr w:type="spellEnd"/>
+      <w:r>
+        <w:rPr>
+          <w:rFonts w:cstheme="minorHAnsi"/>
+          <w:b/>
+          <w:sz w:val="22"/>
+          <w:lang w:val="bg-BG"/>
+        </w:rPr>
+        <w:t xml:space="preserve"> </w:t>
+      </w:r>
+      <w:proofErr w:type="spellStart"/>
+      <w:r>
+        <w:rPr>
+          <w:rFonts w:cstheme="minorHAnsi"/>
+          <w:b/>
+          <w:sz w:val="22"/>
+          <w:lang w:val="bg-BG"/>
+        </w:rPr>
+        <w:t>last</w:t>
+      </w:r>
+      <w:proofErr w:type="spellEnd"/>
+      <w:r>
+        <w:rPr>
+          <w:rFonts w:cstheme="minorHAnsi"/>
+          <w:b/>
+          <w:sz w:val="22"/>
+          <w:lang w:val="bg-BG"/>
+        </w:rPr>
+        <w:t xml:space="preserve"> </w:t>
+      </w:r>
+      <w:proofErr w:type="spellStart"/>
+      <w:r>
+        <w:rPr>
+          <w:rFonts w:cstheme="minorHAnsi"/>
+          <w:b/>
+          <w:sz w:val="22"/>
+          <w:lang w:val="bg-BG"/>
+        </w:rPr>
+        <w:t>element</w:t>
+      </w:r>
+      <w:proofErr w:type="spellEnd"/>
+      <w:r>
+        <w:rPr>
+          <w:rFonts w:cstheme="minorHAnsi"/>
+          <w:sz w:val="22"/>
+          <w:lang w:val="bg-BG"/>
+        </w:rPr>
+        <w:t xml:space="preserve"> </w:t>
+      </w:r>
+      <w:proofErr w:type="spellStart"/>
+      <w:r>
+        <w:rPr>
+          <w:rFonts w:cstheme="minorHAnsi"/>
+          <w:sz w:val="22"/>
+          <w:lang w:val="bg-BG"/>
+        </w:rPr>
+        <w:t>of</w:t>
+      </w:r>
+      <w:proofErr w:type="spellEnd"/>
+      <w:r>
+        <w:rPr>
+          <w:rFonts w:cstheme="minorHAnsi"/>
+          <w:sz w:val="22"/>
+          <w:lang w:val="bg-BG"/>
+        </w:rPr>
+        <w:t xml:space="preserve"> </w:t>
+      </w:r>
+      <w:proofErr w:type="spellStart"/>
+      <w:r>
+        <w:rPr>
+          <w:rFonts w:cstheme="minorHAnsi"/>
+          <w:sz w:val="22"/>
+          <w:lang w:val="bg-BG"/>
+        </w:rPr>
+        <w:t>the</w:t>
+      </w:r>
+      <w:proofErr w:type="spellEnd"/>
+      <w:r>
+        <w:rPr>
+          <w:rFonts w:cstheme="minorHAnsi"/>
+          <w:sz w:val="22"/>
+          <w:lang w:val="bg-BG"/>
+        </w:rPr>
+        <w:t xml:space="preserve"> </w:t>
+      </w:r>
+      <w:proofErr w:type="spellStart"/>
+      <w:r>
+        <w:rPr>
+          <w:rFonts w:cstheme="minorHAnsi"/>
+          <w:sz w:val="22"/>
+          <w:lang w:val="bg-BG"/>
+        </w:rPr>
+        <w:t>array</w:t>
+      </w:r>
+      <w:proofErr w:type="spellEnd"/>
+      <w:r>
+        <w:rPr>
+          <w:rFonts w:cstheme="minorHAnsi"/>
+          <w:sz w:val="22"/>
+          <w:lang w:val="bg-BG"/>
+        </w:rPr>
+        <w:t>).</w:t>
       </w:r>
     </w:p>
     <w:p>
@@ -2146,7 +2570,7 @@
     </w:p>
     <w:p>
       <w:pPr>
-        <w:pStyle w:val="3"/>
+        <w:pStyle w:val="Heading3"/>
         <w:rPr>
           <w:lang w:val="bg-BG"/>
         </w:rPr>
@@ -2157,7 +2581,7 @@
     </w:p>
     <w:tbl>
       <w:tblPr>
-        <w:tblStyle w:val="af"/>
+        <w:tblStyle w:val="TableGrid"/>
         <w:tblW w:w="8318" w:type="dxa"/>
         <w:jc w:val="center"/>
         <w:tblLayout w:type="fixed"/>
@@ -2558,7 +2982,7 @@
     </w:tbl>
     <w:p>
       <w:pPr>
-        <w:pStyle w:val="3"/>
+        <w:pStyle w:val="Heading3"/>
         <w:rPr>
           <w:lang w:val="bg-BG"/>
         </w:rPr>
@@ -2569,7 +2993,7 @@
     </w:p>
     <w:p>
       <w:pPr>
-        <w:pStyle w:val="ac"/>
+        <w:pStyle w:val="ListParagraph"/>
         <w:numPr>
           <w:ilvl w:val="0"/>
           <w:numId w:val="42"/>
@@ -2589,7 +3013,7 @@
     </w:p>
     <w:p>
       <w:pPr>
-        <w:pStyle w:val="ac"/>
+        <w:pStyle w:val="ListParagraph"/>
         <w:numPr>
           <w:ilvl w:val="0"/>
           <w:numId w:val="42"/>
@@ -2647,7 +3071,7 @@
     </w:p>
     <w:p>
       <w:pPr>
-        <w:pStyle w:val="ac"/>
+        <w:pStyle w:val="ListParagraph"/>
         <w:rPr>
           <w:noProof/>
           <w:sz w:val="22"/>
@@ -2705,7 +3129,7 @@
     </w:p>
     <w:p>
       <w:pPr>
-        <w:pStyle w:val="ac"/>
+        <w:pStyle w:val="ListParagraph"/>
         <w:numPr>
           <w:ilvl w:val="0"/>
           <w:numId w:val="42"/>
@@ -2762,7 +3186,7 @@
     </w:p>
     <w:p>
       <w:pPr>
-        <w:pStyle w:val="ac"/>
+        <w:pStyle w:val="ListParagraph"/>
         <w:numPr>
           <w:ilvl w:val="0"/>
           <w:numId w:val="42"/>
@@ -2959,7 +3383,7 @@
     </w:p>
     <w:p>
       <w:pPr>
-        <w:pStyle w:val="ac"/>
+        <w:pStyle w:val="ListParagraph"/>
         <w:numPr>
           <w:ilvl w:val="0"/>
           <w:numId w:val="42"/>
@@ -2974,14 +3398,115 @@
           <w:lang w:val="bg-BG" w:eastAsia="bg-BG"/>
         </w:rPr>
       </w:pPr>
+      <w:proofErr w:type="spellStart"/>
       <w:r>
         <w:rPr>
           <w:rFonts w:cstheme="minorHAnsi"/>
           <w:sz w:val="22"/>
           <w:lang w:val="bg-BG"/>
         </w:rPr>
-        <w:t xml:space="preserve">Otherwise, if the current element is a </w:t>
-      </w:r>
+        <w:t>Otherwise</w:t>
+      </w:r>
+      <w:proofErr w:type="spellEnd"/>
+      <w:r>
+        <w:rPr>
+          <w:rFonts w:cstheme="minorHAnsi"/>
+          <w:sz w:val="22"/>
+          <w:lang w:val="bg-BG"/>
+        </w:rPr>
+        <w:t xml:space="preserve">, </w:t>
+      </w:r>
+      <w:proofErr w:type="spellStart"/>
+      <w:r>
+        <w:rPr>
+          <w:rFonts w:cstheme="minorHAnsi"/>
+          <w:sz w:val="22"/>
+          <w:lang w:val="bg-BG"/>
+        </w:rPr>
+        <w:t>if</w:t>
+      </w:r>
+      <w:proofErr w:type="spellEnd"/>
+      <w:r>
+        <w:rPr>
+          <w:rFonts w:cstheme="minorHAnsi"/>
+          <w:sz w:val="22"/>
+          <w:lang w:val="bg-BG"/>
+        </w:rPr>
+        <w:t xml:space="preserve"> </w:t>
+      </w:r>
+      <w:proofErr w:type="spellStart"/>
+      <w:r>
+        <w:rPr>
+          <w:rFonts w:cstheme="minorHAnsi"/>
+          <w:sz w:val="22"/>
+          <w:lang w:val="bg-BG"/>
+        </w:rPr>
+        <w:t>the</w:t>
+      </w:r>
+      <w:proofErr w:type="spellEnd"/>
+      <w:r>
+        <w:rPr>
+          <w:rFonts w:cstheme="minorHAnsi"/>
+          <w:sz w:val="22"/>
+          <w:lang w:val="bg-BG"/>
+        </w:rPr>
+        <w:t xml:space="preserve"> </w:t>
+      </w:r>
+      <w:proofErr w:type="spellStart"/>
+      <w:r>
+        <w:rPr>
+          <w:rFonts w:cstheme="minorHAnsi"/>
+          <w:sz w:val="22"/>
+          <w:lang w:val="bg-BG"/>
+        </w:rPr>
+        <w:t>current</w:t>
+      </w:r>
+      <w:proofErr w:type="spellEnd"/>
+      <w:r>
+        <w:rPr>
+          <w:rFonts w:cstheme="minorHAnsi"/>
+          <w:sz w:val="22"/>
+          <w:lang w:val="bg-BG"/>
+        </w:rPr>
+        <w:t xml:space="preserve"> </w:t>
+      </w:r>
+      <w:proofErr w:type="spellStart"/>
+      <w:r>
+        <w:rPr>
+          <w:rFonts w:cstheme="minorHAnsi"/>
+          <w:sz w:val="22"/>
+          <w:lang w:val="bg-BG"/>
+        </w:rPr>
+        <w:t>element</w:t>
+      </w:r>
+      <w:proofErr w:type="spellEnd"/>
+      <w:r>
+        <w:rPr>
+          <w:rFonts w:cstheme="minorHAnsi"/>
+          <w:sz w:val="22"/>
+          <w:lang w:val="bg-BG"/>
+        </w:rPr>
+        <w:t xml:space="preserve"> </w:t>
+      </w:r>
+      <w:proofErr w:type="spellStart"/>
+      <w:r>
+        <w:rPr>
+          <w:rFonts w:cstheme="minorHAnsi"/>
+          <w:sz w:val="22"/>
+          <w:lang w:val="bg-BG"/>
+        </w:rPr>
+        <w:t>is</w:t>
+      </w:r>
+      <w:proofErr w:type="spellEnd"/>
+      <w:r>
+        <w:rPr>
+          <w:rFonts w:cstheme="minorHAnsi"/>
+          <w:sz w:val="22"/>
+          <w:lang w:val="bg-BG"/>
+        </w:rPr>
+        <w:t xml:space="preserve"> a </w:t>
+      </w:r>
+      <w:proofErr w:type="spellStart"/>
       <w:r>
         <w:rPr>
           <w:rFonts w:cstheme="minorHAnsi"/>
@@ -2991,14 +3516,34 @@
         </w:rPr>
         <w:t>positive</w:t>
       </w:r>
+      <w:proofErr w:type="spellEnd"/>
       <w:r>
         <w:rPr>
           <w:rFonts w:cstheme="minorHAnsi"/>
           <w:sz w:val="22"/>
           <w:lang w:val="bg-BG"/>
         </w:rPr>
-        <w:t xml:space="preserve"> number (</w:t>
-      </w:r>
+        <w:t xml:space="preserve"> </w:t>
+      </w:r>
+      <w:proofErr w:type="spellStart"/>
+      <w:r>
+        <w:rPr>
+          <w:rFonts w:cstheme="minorHAnsi"/>
+          <w:sz w:val="22"/>
+          <w:lang w:val="bg-BG"/>
+        </w:rPr>
+        <w:t>number</w:t>
+      </w:r>
+      <w:proofErr w:type="spellEnd"/>
+      <w:r>
+        <w:rPr>
+          <w:rFonts w:cstheme="minorHAnsi"/>
+          <w:sz w:val="22"/>
+          <w:lang w:val="bg-BG"/>
+        </w:rPr>
+        <w:t xml:space="preserve"> (</w:t>
+      </w:r>
+      <w:proofErr w:type="spellStart"/>
       <w:r>
         <w:rPr>
           <w:rFonts w:cstheme="minorHAnsi"/>
@@ -3006,27 +3551,9 @@
           <w:sz w:val="22"/>
           <w:lang w:val="bg-BG"/>
         </w:rPr>
-        <w:t>or 0</w:t>
-      </w:r>
-      <w:r>
-        <w:rPr>
-          <w:rFonts w:cstheme="minorHAnsi"/>
-          <w:sz w:val="22"/>
-          <w:lang w:val="bg-BG"/>
-        </w:rPr>
-        <w:t>),</w:t>
-      </w:r>
-      <w:r>
-        <w:t xml:space="preserve"> </w:t>
-      </w:r>
-      <w:r>
-        <w:rPr>
-          <w:rFonts w:cstheme="minorHAnsi"/>
-          <w:sz w:val="22"/>
-          <w:lang w:val="bg-BG"/>
-        </w:rPr>
-        <w:t xml:space="preserve">use a </w:t>
-      </w:r>
+        <w:t>or</w:t>
+      </w:r>
+      <w:proofErr w:type="spellEnd"/>
       <w:r>
         <w:rPr>
           <w:rFonts w:cstheme="minorHAnsi"/>
@@ -3034,7 +3561,7 @@
           <w:sz w:val="22"/>
           <w:lang w:val="bg-BG"/>
         </w:rPr>
-        <w:t>push</w:t>
+        <w:t xml:space="preserve"> 0</w:t>
       </w:r>
       <w:r>
         <w:rPr>
@@ -3042,16 +3569,30 @@
           <w:sz w:val="22"/>
           <w:lang w:val="bg-BG"/>
         </w:rPr>
+        <w:t>),</w:t>
+      </w:r>
+      <w:r>
         <w:t xml:space="preserve"> </w:t>
       </w:r>
+      <w:proofErr w:type="spellStart"/>
       <w:r>
         <w:rPr>
           <w:rFonts w:cstheme="minorHAnsi"/>
           <w:sz w:val="22"/>
           <w:lang w:val="bg-BG"/>
         </w:rPr>
-        <w:t xml:space="preserve">method to add the number to the </w:t>
-      </w:r>
+        <w:t>use</w:t>
+      </w:r>
+      <w:proofErr w:type="spellEnd"/>
+      <w:r>
+        <w:rPr>
+          <w:rFonts w:cstheme="minorHAnsi"/>
+          <w:sz w:val="22"/>
+          <w:lang w:val="bg-BG"/>
+        </w:rPr>
+        <w:t xml:space="preserve"> a </w:t>
+      </w:r>
+      <w:proofErr w:type="spellStart"/>
       <w:r>
         <w:rPr>
           <w:rFonts w:cstheme="minorHAnsi"/>
@@ -3059,16 +3600,208 @@
           <w:sz w:val="22"/>
           <w:lang w:val="bg-BG"/>
         </w:rPr>
+        <w:t>push</w:t>
+      </w:r>
+      <w:proofErr w:type="spellEnd"/>
+      <w:r>
+        <w:rPr>
+          <w:rFonts w:cstheme="minorHAnsi"/>
+          <w:sz w:val="22"/>
+          <w:lang w:val="bg-BG"/>
+        </w:rPr>
+        <w:t xml:space="preserve"> </w:t>
+      </w:r>
+      <w:proofErr w:type="spellStart"/>
+      <w:r>
+        <w:rPr>
+          <w:rFonts w:cstheme="minorHAnsi"/>
+          <w:sz w:val="22"/>
+          <w:lang w:val="bg-BG"/>
+        </w:rPr>
+        <w:t>method</w:t>
+      </w:r>
+      <w:proofErr w:type="spellEnd"/>
+      <w:r>
+        <w:rPr>
+          <w:rFonts w:cstheme="minorHAnsi"/>
+          <w:sz w:val="22"/>
+          <w:lang w:val="bg-BG"/>
+        </w:rPr>
+        <w:t xml:space="preserve"> </w:t>
+      </w:r>
+      <w:proofErr w:type="spellStart"/>
+      <w:r>
+        <w:rPr>
+          <w:rFonts w:cstheme="minorHAnsi"/>
+          <w:sz w:val="22"/>
+          <w:lang w:val="bg-BG"/>
+        </w:rPr>
+        <w:t>to</w:t>
+      </w:r>
+      <w:proofErr w:type="spellEnd"/>
+      <w:r>
+        <w:rPr>
+          <w:rFonts w:cstheme="minorHAnsi"/>
+          <w:sz w:val="22"/>
+          <w:lang w:val="bg-BG"/>
+        </w:rPr>
+        <w:t xml:space="preserve"> </w:t>
+      </w:r>
+      <w:proofErr w:type="spellStart"/>
+      <w:r>
+        <w:rPr>
+          <w:rFonts w:cstheme="minorHAnsi"/>
+          <w:sz w:val="22"/>
+          <w:lang w:val="bg-BG"/>
+        </w:rPr>
+        <w:t>add</w:t>
+      </w:r>
+      <w:proofErr w:type="spellEnd"/>
+      <w:r>
+        <w:rPr>
+          <w:rFonts w:cstheme="minorHAnsi"/>
+          <w:sz w:val="22"/>
+          <w:lang w:val="bg-BG"/>
+        </w:rPr>
+        <w:t xml:space="preserve"> </w:t>
+      </w:r>
+      <w:proofErr w:type="spellStart"/>
+      <w:r>
+        <w:rPr>
+          <w:rFonts w:cstheme="minorHAnsi"/>
+          <w:sz w:val="22"/>
+          <w:lang w:val="bg-BG"/>
+        </w:rPr>
+        <w:t>the</w:t>
+      </w:r>
+      <w:proofErr w:type="spellEnd"/>
+      <w:r>
+        <w:rPr>
+          <w:rFonts w:cstheme="minorHAnsi"/>
+          <w:sz w:val="22"/>
+          <w:lang w:val="bg-BG"/>
+        </w:rPr>
+        <w:t xml:space="preserve"> </w:t>
+      </w:r>
+      <w:proofErr w:type="spellStart"/>
+      <w:r>
+        <w:rPr>
+          <w:rFonts w:cstheme="minorHAnsi"/>
+          <w:sz w:val="22"/>
+          <w:lang w:val="bg-BG"/>
+        </w:rPr>
+        <w:t>number</w:t>
+      </w:r>
+      <w:proofErr w:type="spellEnd"/>
+      <w:r>
+        <w:rPr>
+          <w:rFonts w:cstheme="minorHAnsi"/>
+          <w:sz w:val="22"/>
+          <w:lang w:val="bg-BG"/>
+        </w:rPr>
+        <w:t xml:space="preserve"> </w:t>
+      </w:r>
+      <w:proofErr w:type="spellStart"/>
+      <w:r>
+        <w:rPr>
+          <w:rFonts w:cstheme="minorHAnsi"/>
+          <w:sz w:val="22"/>
+          <w:lang w:val="bg-BG"/>
+        </w:rPr>
+        <w:t>to</w:t>
+      </w:r>
+      <w:proofErr w:type="spellEnd"/>
+      <w:r>
+        <w:rPr>
+          <w:rFonts w:cstheme="minorHAnsi"/>
+          <w:sz w:val="22"/>
+          <w:lang w:val="bg-BG"/>
+        </w:rPr>
+        <w:t xml:space="preserve"> </w:t>
+      </w:r>
+      <w:proofErr w:type="spellStart"/>
+      <w:r>
+        <w:rPr>
+          <w:rFonts w:cstheme="minorHAnsi"/>
+          <w:sz w:val="22"/>
+          <w:lang w:val="bg-BG"/>
+        </w:rPr>
+        <w:t>the</w:t>
+      </w:r>
+      <w:proofErr w:type="spellEnd"/>
+      <w:r>
+        <w:rPr>
+          <w:rFonts w:cstheme="minorHAnsi"/>
+          <w:sz w:val="22"/>
+          <w:lang w:val="bg-BG"/>
+        </w:rPr>
+        <w:t xml:space="preserve"> </w:t>
+      </w:r>
+      <w:proofErr w:type="spellStart"/>
+      <w:r>
+        <w:rPr>
+          <w:rFonts w:cstheme="minorHAnsi"/>
+          <w:b/>
+          <w:sz w:val="22"/>
+          <w:lang w:val="bg-BG"/>
+        </w:rPr>
         <w:t>end</w:t>
       </w:r>
+      <w:proofErr w:type="spellEnd"/>
       <w:r>
         <w:rPr>
           <w:rFonts w:cstheme="minorHAnsi"/>
           <w:sz w:val="22"/>
           <w:lang w:val="bg-BG"/>
         </w:rPr>
-        <w:t xml:space="preserve"> of the array</w:t>
-      </w:r>
+        <w:t xml:space="preserve"> </w:t>
+      </w:r>
+      <w:proofErr w:type="spellStart"/>
+      <w:r>
+        <w:rPr>
+          <w:rFonts w:cstheme="minorHAnsi"/>
+          <w:sz w:val="22"/>
+          <w:lang w:val="bg-BG"/>
+        </w:rPr>
+        <w:t>of</w:t>
+      </w:r>
+      <w:proofErr w:type="spellEnd"/>
+      <w:r>
+        <w:rPr>
+          <w:rFonts w:cstheme="minorHAnsi"/>
+          <w:sz w:val="22"/>
+          <w:lang w:val="bg-BG"/>
+        </w:rPr>
+        <w:t xml:space="preserve"> </w:t>
+      </w:r>
+      <w:proofErr w:type="spellStart"/>
+      <w:r>
+        <w:rPr>
+          <w:rFonts w:cstheme="minorHAnsi"/>
+          <w:sz w:val="22"/>
+          <w:lang w:val="bg-BG"/>
+        </w:rPr>
+        <w:t>the</w:t>
+      </w:r>
+      <w:proofErr w:type="spellEnd"/>
+      <w:r>
+        <w:rPr>
+          <w:rFonts w:cstheme="minorHAnsi"/>
+          <w:sz w:val="22"/>
+          <w:lang w:val="bg-BG"/>
+        </w:rPr>
+        <w:t xml:space="preserve"> </w:t>
+      </w:r>
+      <w:proofErr w:type="spellStart"/>
+      <w:r>
+        <w:rPr>
+          <w:rFonts w:cstheme="minorHAnsi"/>
+          <w:sz w:val="22"/>
+          <w:lang w:val="bg-BG"/>
+        </w:rPr>
+        <w:t>array</w:t>
+      </w:r>
+      <w:proofErr w:type="spellEnd"/>
       <w:r>
         <w:rPr>
           <w:rFonts w:cstheme="minorHAnsi"/>
@@ -3080,7 +3813,7 @@
     </w:p>
     <w:p>
       <w:pPr>
-        <w:pStyle w:val="ac"/>
+        <w:pStyle w:val="ListParagraph"/>
         <w:numPr>
           <w:ilvl w:val="0"/>
           <w:numId w:val="42"/>
@@ -3198,7 +3931,7 @@
     </w:p>
     <w:p>
       <w:pPr>
-        <w:pStyle w:val="2"/>
+        <w:pStyle w:val="Heading2"/>
         <w:ind w:left="357" w:hanging="357"/>
         <w:rPr>
           <w:lang w:val="bg-BG"/>
@@ -3298,7 +4031,7 @@
     </w:p>
     <w:p>
       <w:pPr>
-        <w:pStyle w:val="3"/>
+        <w:pStyle w:val="Heading3"/>
         <w:rPr>
           <w:lang w:val="bg-BG"/>
         </w:rPr>
@@ -3309,7 +4042,7 @@
     </w:p>
     <w:tbl>
       <w:tblPr>
-        <w:tblStyle w:val="af"/>
+        <w:tblStyle w:val="TableGrid"/>
         <w:tblW w:w="10019" w:type="dxa"/>
         <w:jc w:val="center"/>
         <w:tblLayout w:type="fixed"/>
@@ -3585,7 +4318,7 @@
     </w:tbl>
     <w:p>
       <w:pPr>
-        <w:pStyle w:val="2"/>
+        <w:pStyle w:val="Heading2"/>
       </w:pPr>
       <w:r>
         <w:t>Bigger Half</w:t>
@@ -3619,7 +4352,7 @@
       </w:r>
       <w:r>
         <w:rPr>
-          <w:rStyle w:val="ab"/>
+          <w:rStyle w:val="Strong"/>
           <w:sz w:val="22"/>
         </w:rPr>
         <w:t>sorts</w:t>
@@ -3632,7 +4365,7 @@
       </w:r>
       <w:r>
         <w:rPr>
-          <w:rStyle w:val="ab"/>
+          <w:rStyle w:val="Strong"/>
           <w:sz w:val="22"/>
         </w:rPr>
         <w:t>ascending order</w:t>
@@ -3645,7 +4378,7 @@
       </w:r>
       <w:r>
         <w:rPr>
-          <w:rStyle w:val="ab"/>
+          <w:rStyle w:val="Strong"/>
           <w:sz w:val="22"/>
         </w:rPr>
         <w:t>second half</w:t>
@@ -3742,7 +4475,7 @@
       </w:r>
       <w:r>
         <w:rPr>
-          <w:rStyle w:val="ab"/>
+          <w:rStyle w:val="Strong"/>
           <w:sz w:val="22"/>
         </w:rPr>
         <w:t>return</w:t>
@@ -3761,7 +4494,7 @@
       </w:r>
       <w:r>
         <w:rPr>
-          <w:rStyle w:val="ab"/>
+          <w:rStyle w:val="Strong"/>
           <w:sz w:val="22"/>
         </w:rPr>
         <w:t>array of numbers</w:t>
@@ -3775,7 +4508,7 @@
     </w:p>
     <w:p>
       <w:pPr>
-        <w:pStyle w:val="3"/>
+        <w:pStyle w:val="Heading3"/>
         <w:rPr>
           <w:lang w:val="bg-BG"/>
         </w:rPr>
@@ -3786,7 +4519,7 @@
     </w:p>
     <w:tbl>
       <w:tblPr>
-        <w:tblStyle w:val="af"/>
+        <w:tblStyle w:val="TableGrid"/>
         <w:tblW w:w="6516" w:type="dxa"/>
         <w:jc w:val="center"/>
         <w:tblLayout w:type="fixed"/>
@@ -3972,7 +4705,7 @@
     </w:tbl>
     <w:p>
       <w:pPr>
-        <w:pStyle w:val="2"/>
+        <w:pStyle w:val="Heading2"/>
       </w:pPr>
       <w:r>
         <w:t>Piece of Pie</w:t>
@@ -3992,7 +4725,7 @@
       </w:r>
       <w:r>
         <w:rPr>
-          <w:rStyle w:val="ab"/>
+          <w:rStyle w:val="Strong"/>
           <w:sz w:val="22"/>
         </w:rPr>
         <w:t>three parameters</w:t>
@@ -4005,7 +4738,7 @@
       </w:r>
       <w:r>
         <w:rPr>
-          <w:rStyle w:val="ab"/>
+          <w:rStyle w:val="Strong"/>
           <w:sz w:val="22"/>
         </w:rPr>
         <w:t>array</w:t>
@@ -4018,14 +4751,14 @@
       </w:r>
       <w:r>
         <w:rPr>
-          <w:rStyle w:val="ab"/>
+          <w:rStyle w:val="Strong"/>
           <w:sz w:val="22"/>
         </w:rPr>
         <w:t>strings</w:t>
       </w:r>
       <w:r>
         <w:rPr>
-          <w:rStyle w:val="ab"/>
+          <w:rStyle w:val="Strong"/>
           <w:sz w:val="22"/>
         </w:rPr>
         <w:t>,</w:t>
@@ -4038,7 +4771,7 @@
       </w:r>
       <w:r>
         <w:rPr>
-          <w:rStyle w:val="ab"/>
+          <w:rStyle w:val="Strong"/>
           <w:sz w:val="22"/>
         </w:rPr>
         <w:t>strings</w:t>
@@ -4051,7 +4784,7 @@
       </w:r>
       <w:r>
         <w:rPr>
-          <w:rStyle w:val="ab"/>
+          <w:rStyle w:val="Strong"/>
           <w:sz w:val="22"/>
         </w:rPr>
         <w:t>new array</w:t>
@@ -4064,7 +4797,7 @@
       </w:r>
       <w:r>
         <w:rPr>
-          <w:rStyle w:val="ab"/>
+          <w:rStyle w:val="Strong"/>
           <w:sz w:val="22"/>
         </w:rPr>
         <w:t>starting</w:t>
@@ -4077,7 +4810,7 @@
       </w:r>
       <w:r>
         <w:rPr>
-          <w:rStyle w:val="ab"/>
+          <w:rStyle w:val="Strong"/>
           <w:sz w:val="22"/>
         </w:rPr>
         <w:t>ending</w:t>
@@ -4090,7 +4823,7 @@
       </w:r>
       <w:r>
         <w:rPr>
-          <w:rStyle w:val="ab"/>
+          <w:rStyle w:val="Strong"/>
           <w:sz w:val="22"/>
         </w:rPr>
         <w:t>including</w:t>
@@ -4141,7 +4874,7 @@
       </w:r>
       <w:r>
         <w:rPr>
-          <w:rStyle w:val="ab"/>
+          <w:rStyle w:val="Strong"/>
           <w:sz w:val="22"/>
         </w:rPr>
         <w:t>three arguments</w:t>
@@ -4155,7 +4888,7 @@
     </w:p>
     <w:p>
       <w:pPr>
-        <w:pStyle w:val="ac"/>
+        <w:pStyle w:val="ListParagraph"/>
         <w:numPr>
           <w:ilvl w:val="0"/>
           <w:numId w:val="41"/>
@@ -4173,7 +4906,7 @@
       </w:r>
       <w:r>
         <w:rPr>
-          <w:rStyle w:val="ab"/>
+          <w:rStyle w:val="Strong"/>
           <w:sz w:val="22"/>
         </w:rPr>
         <w:t>array of strings</w:t>
@@ -4187,7 +4920,7 @@
     </w:p>
     <w:p>
       <w:pPr>
-        <w:pStyle w:val="ac"/>
+        <w:pStyle w:val="ListParagraph"/>
         <w:numPr>
           <w:ilvl w:val="0"/>
           <w:numId w:val="41"/>
@@ -4199,7 +4932,7 @@
       </w:pPr>
       <w:r>
         <w:rPr>
-          <w:rStyle w:val="ab"/>
+          <w:rStyle w:val="Strong"/>
           <w:sz w:val="22"/>
         </w:rPr>
         <w:t>Two more strings</w:t>
@@ -4238,7 +4971,7 @@
       </w:r>
       <w:r>
         <w:rPr>
-          <w:rStyle w:val="ab"/>
+          <w:rStyle w:val="Strong"/>
           <w:sz w:val="22"/>
         </w:rPr>
         <w:t>return</w:t>
@@ -4251,7 +4984,7 @@
       </w:r>
       <w:r>
         <w:rPr>
-          <w:rStyle w:val="ab"/>
+          <w:rStyle w:val="Strong"/>
           <w:sz w:val="22"/>
         </w:rPr>
         <w:t>array of strings</w:t>
@@ -4265,7 +4998,7 @@
     </w:p>
     <w:p>
       <w:pPr>
-        <w:pStyle w:val="3"/>
+        <w:pStyle w:val="Heading3"/>
         <w:rPr>
           <w:lang w:val="bg-BG"/>
         </w:rPr>
@@ -4276,7 +5009,7 @@
     </w:p>
     <w:tbl>
       <w:tblPr>
-        <w:tblStyle w:val="af"/>
+        <w:tblStyle w:val="TableGrid"/>
         <w:tblW w:w="10431" w:type="dxa"/>
         <w:tblLayout w:type="fixed"/>
         <w:tblCellMar>
@@ -5101,7 +5834,7 @@
     </w:tbl>
     <w:p>
       <w:pPr>
-        <w:pStyle w:val="2"/>
+        <w:pStyle w:val="Heading2"/>
         <w:ind w:left="357" w:hanging="357"/>
         <w:rPr>
           <w:lang w:val="bg-BG"/>
@@ -5310,7 +6043,7 @@
     </w:p>
     <w:p>
       <w:pPr>
-        <w:pStyle w:val="3"/>
+        <w:pStyle w:val="Heading3"/>
         <w:rPr>
           <w:lang w:val="bg-BG"/>
         </w:rPr>
@@ -5321,7 +6054,7 @@
     </w:p>
     <w:tbl>
       <w:tblPr>
-        <w:tblStyle w:val="af"/>
+        <w:tblStyle w:val="TableGrid"/>
         <w:tblW w:w="10019" w:type="dxa"/>
         <w:jc w:val="center"/>
         <w:tblLayout w:type="fixed"/>
@@ -5597,7 +6330,7 @@
     </w:tbl>
     <w:p>
       <w:pPr>
-        <w:pStyle w:val="1"/>
+        <w:pStyle w:val="Heading1"/>
       </w:pPr>
       <w:r>
         <w:t>Nested Arrays</w:t>
@@ -5605,7 +6338,7 @@
     </w:p>
     <w:p>
       <w:pPr>
-        <w:pStyle w:val="2"/>
+        <w:pStyle w:val="Heading2"/>
         <w:ind w:left="357" w:hanging="357"/>
         <w:rPr>
           <w:lang w:val="bg-BG"/>
@@ -5731,7 +6464,7 @@
     </w:p>
     <w:p>
       <w:pPr>
-        <w:pStyle w:val="3"/>
+        <w:pStyle w:val="Heading3"/>
         <w:rPr>
           <w:lang w:val="bg-BG"/>
         </w:rPr>
@@ -5742,7 +6475,7 @@
     </w:p>
     <w:tbl>
       <w:tblPr>
-        <w:tblStyle w:val="af"/>
+        <w:tblStyle w:val="TableGrid"/>
         <w:tblW w:w="8500" w:type="dxa"/>
         <w:jc w:val="center"/>
         <w:tblLayout w:type="fixed"/>
@@ -6112,7 +6845,7 @@
     </w:tbl>
     <w:p>
       <w:pPr>
-        <w:pStyle w:val="2"/>
+        <w:pStyle w:val="Heading2"/>
         <w:ind w:left="357" w:hanging="357"/>
         <w:rPr>
           <w:lang w:val="bg-BG"/>
@@ -6276,18 +7009,16 @@
     </w:p>
     <w:p>
       <w:pPr>
-        <w:pStyle w:val="3"/>
-        <w:rPr>
-          <w:lang w:val="bg-BG"/>
-        </w:rPr>
+        <w:pStyle w:val="Heading3"/>
       </w:pPr>
       <w:r>
         <w:t>Example</w:t>
       </w:r>
     </w:p>
+    <w:p/>
     <w:tbl>
       <w:tblPr>
-        <w:tblStyle w:val="af"/>
+        <w:tblStyle w:val="TableGrid"/>
         <w:tblW w:w="8318" w:type="dxa"/>
         <w:jc w:val="center"/>
         <w:tblLayout w:type="fixed"/>
@@ -6331,6 +7062,7 @@
                 <w:b/>
                 <w:sz w:val="22"/>
               </w:rPr>
+              <w:lastRenderedPageBreak/>
               <w:t>Input</w:t>
             </w:r>
           </w:p>
@@ -6480,7 +7212,6 @@
                 <w:sz w:val="22"/>
                 <w:lang w:val="bg-BG"/>
               </w:rPr>
-              <w:lastRenderedPageBreak/>
               <w:t xml:space="preserve"> </w:t>
             </w:r>
             <w:r>
@@ -6515,7 +7246,6 @@
                 <w:noProof/>
                 <w:sz w:val="22"/>
               </w:rPr>
-              <w:lastRenderedPageBreak/>
               <w:t>80 50</w:t>
             </w:r>
           </w:p>
@@ -6585,7 +7315,6 @@
                 <w:sz w:val="22"/>
                 <w:lang w:val="bg-BG"/>
               </w:rPr>
-              <w:lastRenderedPageBreak/>
               <w:t xml:space="preserve"> </w:t>
             </w:r>
             <w:r>
@@ -6650,7 +7379,6 @@
                 <w:noProof/>
                 <w:sz w:val="22"/>
               </w:rPr>
-              <w:lastRenderedPageBreak/>
               <w:t>99 25</w:t>
             </w:r>
           </w:p>
@@ -6659,7 +7387,7 @@
     </w:tbl>
     <w:p>
       <w:pPr>
-        <w:pStyle w:val="2"/>
+        <w:pStyle w:val="Heading2"/>
         <w:ind w:left="357" w:hanging="357"/>
         <w:rPr>
           <w:lang w:val="bg-BG"/>
@@ -6855,7 +7583,7 @@
     </w:p>
     <w:p>
       <w:pPr>
-        <w:pStyle w:val="3"/>
+        <w:pStyle w:val="Heading3"/>
         <w:rPr>
           <w:lang w:val="bg-BG"/>
         </w:rPr>
@@ -6866,7 +7594,7 @@
     </w:p>
     <w:tbl>
       <w:tblPr>
-        <w:tblStyle w:val="af"/>
+        <w:tblStyle w:val="TableGrid"/>
         <w:tblW w:w="10113" w:type="dxa"/>
         <w:jc w:val="center"/>
         <w:tblLayout w:type="fixed"/>
@@ -7069,6 +7797,7 @@
                 <w:b/>
                 <w:noProof/>
                 <w:sz w:val="22"/>
+                <w:lang w:val="bg-BG"/>
               </w:rPr>
               <w:t>['4', '0', '</w:t>
             </w:r>
@@ -7079,6 +7808,7 @@
                 <w:noProof/>
                 <w:color w:val="FF0000"/>
                 <w:sz w:val="22"/>
+                <w:lang w:val="bg-BG"/>
               </w:rPr>
               <w:t>5</w:t>
             </w:r>
@@ -7088,6 +7818,7 @@
                 <w:b/>
                 <w:noProof/>
                 <w:sz w:val="22"/>
+                <w:lang w:val="bg-BG"/>
               </w:rPr>
               <w:t>', '3', '4'],</w:t>
             </w:r>
@@ -7119,6 +7850,7 @@
                 <w:b/>
                 <w:noProof/>
                 <w:sz w:val="22"/>
+                <w:lang w:val="bg-BG"/>
               </w:rPr>
               <w:t>['2', '3', '</w:t>
             </w:r>
@@ -7129,6 +7861,7 @@
                 <w:noProof/>
                 <w:color w:val="FF0000"/>
                 <w:sz w:val="22"/>
+                <w:lang w:val="bg-BG"/>
               </w:rPr>
               <w:t>5</w:t>
             </w:r>
@@ -7138,6 +7871,7 @@
                 <w:b/>
                 <w:noProof/>
                 <w:sz w:val="22"/>
+                <w:lang w:val="bg-BG"/>
               </w:rPr>
               <w:t>', '4', '2'],</w:t>
             </w:r>
@@ -7150,6 +7884,7 @@
                 <w:b/>
                 <w:noProof/>
                 <w:sz w:val="22"/>
+                <w:lang w:val="bg-BG"/>
               </w:rPr>
             </w:pPr>
             <w:r>
@@ -7168,6 +7903,7 @@
                 <w:b/>
                 <w:noProof/>
                 <w:sz w:val="22"/>
+                <w:lang w:val="bg-BG"/>
               </w:rPr>
               <w:t>['9', '8', '7', '5', '4']]</w:t>
             </w:r>
@@ -7429,7 +8165,7 @@
 </file>
 
 <file path=word/endnotes.xml><?xml version="1.0" encoding="utf-8"?>
-<w:endnotes xmlns:wpc="http://schemas.microsoft.com/office/word/2010/wordprocessingCanvas" xmlns:cx="http://schemas.microsoft.com/office/drawing/2014/chartex" xmlns:cx1="http://schemas.microsoft.com/office/drawing/2015/9/8/chartex" xmlns:cx2="http://schemas.microsoft.com/office/drawing/2015/10/21/chartex" xmlns:cx3="http://schemas.microsoft.com/office/drawing/2016/5/9/chartex" xmlns:cx4="http://schemas.microsoft.com/office/drawing/2016/5/10/chartex" xmlns:cx5="http://schemas.microsoft.com/office/drawing/2016/5/11/chartex" xmlns:cx6="http://schemas.microsoft.com/office/drawing/2016/5/12/chartex" xmlns:cx7="http://schemas.microsoft.com/office/drawing/2016/5/13/chartex" xmlns:cx8="http://schemas.microsoft.com/office/drawing/2016/5/14/chartex" xmlns:mc="http://schemas.openxmlformats.org/markup-compatibility/2006" xmlns:aink="http://schemas.microsoft.com/office/drawing/2016/ink" xmlns:am3d="http://schemas.microsoft.com/office/drawing/2017/model3d" xmlns:o="urn:schemas-microsoft-com:office:office" xmlns:r="http://schemas.openxmlformats.org/officeDocument/2006/relationships" xmlns:m="http://schemas.openxmlformats.org/officeDocument/2006/math" xmlns:v="urn:schemas-microsoft-com:vml" xmlns:wp14="http://schemas.microsoft.com/office/word/2010/wordprocessingDrawing" xmlns:wp="http://schemas.openxmlformats.org/drawingml/2006/wordprocessingDrawing" xmlns:w10="urn:schemas-microsoft-com:office:word" xmlns:w="http://schemas.openxmlformats.org/wordprocessingml/2006/main" xmlns:w14="http://schemas.microsoft.com/office/word/2010/wordml" xmlns:w15="http://schemas.microsoft.com/office/word/2012/wordml" xmlns:w16cex="http://schemas.microsoft.com/office/word/2018/wordml/cex" xmlns:w16cid="http://schemas.microsoft.com/office/word/2016/wordml/cid" xmlns:w16="http://schemas.microsoft.com/office/word/2018/wordml" xmlns:w16sdtdh="http://schemas.microsoft.com/office/word/2020/wordml/sdtdatahash" xmlns:w16se="http://schemas.microsoft.com/office/word/2015/wordml/symex" xmlns:wpg="http://schemas.microsoft.com/office/word/2010/wordprocessingGroup" xmlns:wpi="http://schemas.microsoft.com/office/word/2010/wordprocessingInk" xmlns:wne="http://schemas.microsoft.com/office/word/2006/wordml" xmlns:wps="http://schemas.microsoft.com/office/word/2010/wordprocessingShape" mc:Ignorable="w14 w15 w16se w16cid w16 w16cex w16sdtdh wp14">
+<w:endnotes xmlns:wpc="http://schemas.microsoft.com/office/word/2010/wordprocessingCanvas" xmlns:cx="http://schemas.microsoft.com/office/drawing/2014/chartex" xmlns:cx1="http://schemas.microsoft.com/office/drawing/2015/9/8/chartex" xmlns:cx2="http://schemas.microsoft.com/office/drawing/2015/10/21/chartex" xmlns:cx3="http://schemas.microsoft.com/office/drawing/2016/5/9/chartex" xmlns:cx4="http://schemas.microsoft.com/office/drawing/2016/5/10/chartex" xmlns:cx5="http://schemas.microsoft.com/office/drawing/2016/5/11/chartex" xmlns:cx6="http://schemas.microsoft.com/office/drawing/2016/5/12/chartex" xmlns:cx7="http://schemas.microsoft.com/office/drawing/2016/5/13/chartex" xmlns:cx8="http://schemas.microsoft.com/office/drawing/2016/5/14/chartex" xmlns:mc="http://schemas.openxmlformats.org/markup-compatibility/2006" xmlns:aink="http://schemas.microsoft.com/office/drawing/2016/ink" xmlns:am3d="http://schemas.microsoft.com/office/drawing/2017/model3d" xmlns:o="urn:schemas-microsoft-com:office:office" xmlns:oel="http://schemas.microsoft.com/office/2019/extlst" xmlns:r="http://schemas.openxmlformats.org/officeDocument/2006/relationships" xmlns:m="http://schemas.openxmlformats.org/officeDocument/2006/math" xmlns:v="urn:schemas-microsoft-com:vml" xmlns:wp14="http://schemas.microsoft.com/office/word/2010/wordprocessingDrawing" xmlns:wp="http://schemas.openxmlformats.org/drawingml/2006/wordprocessingDrawing" xmlns:w10="urn:schemas-microsoft-com:office:word" xmlns:w="http://schemas.openxmlformats.org/wordprocessingml/2006/main" xmlns:w14="http://schemas.microsoft.com/office/word/2010/wordml" xmlns:w15="http://schemas.microsoft.com/office/word/2012/wordml" xmlns:w16cex="http://schemas.microsoft.com/office/word/2018/wordml/cex" xmlns:w16cid="http://schemas.microsoft.com/office/word/2016/wordml/cid" xmlns:w16="http://schemas.microsoft.com/office/word/2018/wordml" xmlns:w16sdtdh="http://schemas.microsoft.com/office/word/2020/wordml/sdtdatahash" xmlns:w16se="http://schemas.microsoft.com/office/word/2015/wordml/symex" xmlns:wpg="http://schemas.microsoft.com/office/word/2010/wordprocessingGroup" xmlns:wpi="http://schemas.microsoft.com/office/word/2010/wordprocessingInk" xmlns:wne="http://schemas.microsoft.com/office/word/2006/wordml" xmlns:wps="http://schemas.microsoft.com/office/word/2010/wordprocessingShape" mc:Ignorable="w14 w15 w16se w16cid w16 w16cex w16sdtdh wp14">
   <w:endnote w:type="separator" w:id="-1">
     <w:p>
       <w:pPr>
@@ -7454,10 +8190,10 @@
 </file>
 
 <file path=word/footer1.xml><?xml version="1.0" encoding="utf-8"?>
-<w:ftr xmlns:wpc="http://schemas.microsoft.com/office/word/2010/wordprocessingCanvas" xmlns:cx="http://schemas.microsoft.com/office/drawing/2014/chartex" xmlns:cx1="http://schemas.microsoft.com/office/drawing/2015/9/8/chartex" xmlns:cx2="http://schemas.microsoft.com/office/drawing/2015/10/21/chartex" xmlns:cx3="http://schemas.microsoft.com/office/drawing/2016/5/9/chartex" xmlns:cx4="http://schemas.microsoft.com/office/drawing/2016/5/10/chartex" xmlns:cx5="http://schemas.microsoft.com/office/drawing/2016/5/11/chartex" xmlns:cx6="http://schemas.microsoft.com/office/drawing/2016/5/12/chartex" xmlns:cx7="http://schemas.microsoft.com/office/drawing/2016/5/13/chartex" xmlns:cx8="http://schemas.microsoft.com/office/drawing/2016/5/14/chartex" xmlns:mc="http://schemas.openxmlformats.org/markup-compatibility/2006" xmlns:aink="http://schemas.microsoft.com/office/drawing/2016/ink" xmlns:am3d="http://schemas.microsoft.com/office/drawing/2017/model3d" xmlns:o="urn:schemas-microsoft-com:office:office" xmlns:r="http://schemas.openxmlformats.org/officeDocument/2006/relationships" xmlns:m="http://schemas.openxmlformats.org/officeDocument/2006/math" xmlns:v="urn:schemas-microsoft-com:vml" xmlns:wp14="http://schemas.microsoft.com/office/word/2010/wordprocessingDrawing" xmlns:wp="http://schemas.openxmlformats.org/drawingml/2006/wordprocessingDrawing" xmlns:w10="urn:schemas-microsoft-com:office:word" xmlns:w="http://schemas.openxmlformats.org/wordprocessingml/2006/main" xmlns:w14="http://schemas.microsoft.com/office/word/2010/wordml" xmlns:w15="http://schemas.microsoft.com/office/word/2012/wordml" xmlns:w16cex="http://schemas.microsoft.com/office/word/2018/wordml/cex" xmlns:w16cid="http://schemas.microsoft.com/office/word/2016/wordml/cid" xmlns:w16="http://schemas.microsoft.com/office/word/2018/wordml" xmlns:w16sdtdh="http://schemas.microsoft.com/office/word/2020/wordml/sdtdatahash" xmlns:w16se="http://schemas.microsoft.com/office/word/2015/wordml/symex" xmlns:wpg="http://schemas.microsoft.com/office/word/2010/wordprocessingGroup" xmlns:wpi="http://schemas.microsoft.com/office/word/2010/wordprocessingInk" xmlns:wne="http://schemas.microsoft.com/office/word/2006/wordml" xmlns:wps="http://schemas.microsoft.com/office/word/2010/wordprocessingShape" mc:Ignorable="w14 w15 w16se w16cid w16 w16cex w16sdtdh wp14">
+<w:ftr xmlns:wpc="http://schemas.microsoft.com/office/word/2010/wordprocessingCanvas" xmlns:cx="http://schemas.microsoft.com/office/drawing/2014/chartex" xmlns:cx1="http://schemas.microsoft.com/office/drawing/2015/9/8/chartex" xmlns:cx2="http://schemas.microsoft.com/office/drawing/2015/10/21/chartex" xmlns:cx3="http://schemas.microsoft.com/office/drawing/2016/5/9/chartex" xmlns:cx4="http://schemas.microsoft.com/office/drawing/2016/5/10/chartex" xmlns:cx5="http://schemas.microsoft.com/office/drawing/2016/5/11/chartex" xmlns:cx6="http://schemas.microsoft.com/office/drawing/2016/5/12/chartex" xmlns:cx7="http://schemas.microsoft.com/office/drawing/2016/5/13/chartex" xmlns:cx8="http://schemas.microsoft.com/office/drawing/2016/5/14/chartex" xmlns:mc="http://schemas.openxmlformats.org/markup-compatibility/2006" xmlns:aink="http://schemas.microsoft.com/office/drawing/2016/ink" xmlns:am3d="http://schemas.microsoft.com/office/drawing/2017/model3d" xmlns:o="urn:schemas-microsoft-com:office:office" xmlns:oel="http://schemas.microsoft.com/office/2019/extlst" xmlns:r="http://schemas.openxmlformats.org/officeDocument/2006/relationships" xmlns:m="http://schemas.openxmlformats.org/officeDocument/2006/math" xmlns:v="urn:schemas-microsoft-com:vml" xmlns:wp14="http://schemas.microsoft.com/office/word/2010/wordprocessingDrawing" xmlns:wp="http://schemas.openxmlformats.org/drawingml/2006/wordprocessingDrawing" xmlns:w10="urn:schemas-microsoft-com:office:word" xmlns:w="http://schemas.openxmlformats.org/wordprocessingml/2006/main" xmlns:w14="http://schemas.microsoft.com/office/word/2010/wordml" xmlns:w15="http://schemas.microsoft.com/office/word/2012/wordml" xmlns:w16cex="http://schemas.microsoft.com/office/word/2018/wordml/cex" xmlns:w16cid="http://schemas.microsoft.com/office/word/2016/wordml/cid" xmlns:w16="http://schemas.microsoft.com/office/word/2018/wordml" xmlns:w16sdtdh="http://schemas.microsoft.com/office/word/2020/wordml/sdtdatahash" xmlns:w16se="http://schemas.microsoft.com/office/word/2015/wordml/symex" xmlns:wpg="http://schemas.microsoft.com/office/word/2010/wordprocessingGroup" xmlns:wpi="http://schemas.microsoft.com/office/word/2010/wordprocessingInk" xmlns:wne="http://schemas.microsoft.com/office/word/2006/wordml" xmlns:wps="http://schemas.microsoft.com/office/word/2010/wordprocessingShape" mc:Ignorable="w14 w15 w16se w16cid w16 w16cex w16sdtdh wp14">
   <w:p>
     <w:pPr>
-      <w:pStyle w:val="a5"/>
+      <w:pStyle w:val="Footer"/>
     </w:pPr>
     <w:r>
       <w:rPr>
@@ -7645,17 +8381,26 @@
                             </w:rPr>
                             <w:t xml:space="preserve">© </w:t>
                           </w:r>
+                          <w:proofErr w:type="spellStart"/>
                           <w:r>
                             <w:rPr>
                               <w:sz w:val="17"/>
                               <w:szCs w:val="17"/>
                             </w:rPr>
-                            <w:t xml:space="preserve">SoftUni – </w:t>
+                            <w:t>SoftUni</w:t>
+                          </w:r>
+                          <w:proofErr w:type="spellEnd"/>
+                          <w:r>
+                            <w:rPr>
+                              <w:sz w:val="17"/>
+                              <w:szCs w:val="17"/>
+                            </w:rPr>
+                            <w:t xml:space="preserve"> – </w:t>
                           </w:r>
                           <w:hyperlink r:id="rId1" w:history="1">
                             <w:r>
                               <w:rPr>
-                                <w:rStyle w:val="a9"/>
+                                <w:rStyle w:val="Hyperlink"/>
                                 <w:color w:val="0882DE"/>
                                 <w:sz w:val="17"/>
                                 <w:szCs w:val="17"/>
@@ -8503,7 +9248,7 @@
                                   </pic:cNvPicPr>
                                 </pic:nvPicPr>
                                 <pic:blipFill>
-                                  <a:blip r:embed="rId2">
+                                  <a:blip r:embed="rId21">
                                     <a:extLst>
                                       <a:ext uri="{28A0092B-C50C-407E-A947-70E740481C1C}">
                                         <a14:useLocalDpi xmlns:a14="http://schemas.microsoft.com/office/drawing/2010/main" val="0"/>
@@ -8553,7 +9298,7 @@
                           <wp:extent cx="180000" cy="180000"/>
                           <wp:effectExtent l="0" t="0" r="0" b="0"/>
                           <wp:docPr id="2" name="Picture 2">
-                            <a:hlinkClick xmlns:a="http://schemas.openxmlformats.org/drawingml/2006/main" r:id="rId3"/>
+                            <a:hlinkClick xmlns:a="http://schemas.openxmlformats.org/drawingml/2006/main" r:id="rId22"/>
                           </wp:docPr>
                           <wp:cNvGraphicFramePr>
                             <a:graphicFrameLocks xmlns:a="http://schemas.openxmlformats.org/drawingml/2006/main" noChangeAspect="1"/>
@@ -8563,14 +9308,14 @@
                               <pic:pic xmlns:pic="http://schemas.openxmlformats.org/drawingml/2006/picture">
                                 <pic:nvPicPr>
                                   <pic:cNvPr id="2" name="Picture 2">
-                                    <a:hlinkClick r:id="rId3"/>
+                                    <a:hlinkClick r:id="rId22"/>
                                   </pic:cNvPr>
                                   <pic:cNvPicPr>
                                     <a:picLocks noChangeAspect="1" noChangeArrowheads="1"/>
                                   </pic:cNvPicPr>
                                 </pic:nvPicPr>
                                 <pic:blipFill>
-                                  <a:blip r:embed="rId4">
+                                  <a:blip r:embed="rId23">
                                     <a:extLst>
                                       <a:ext uri="{28A0092B-C50C-407E-A947-70E740481C1C}">
                                         <a14:useLocalDpi xmlns:a14="http://schemas.microsoft.com/office/drawing/2010/main" val="0"/>
@@ -8620,7 +9365,7 @@
                           <wp:extent cx="180000" cy="180000"/>
                           <wp:effectExtent l="0" t="0" r="0" b="0"/>
                           <wp:docPr id="5" name="Picture 5" title="Software University @ Facebook">
-                            <a:hlinkClick xmlns:a="http://schemas.openxmlformats.org/drawingml/2006/main" r:id="rId5"/>
+                            <a:hlinkClick xmlns:a="http://schemas.openxmlformats.org/drawingml/2006/main" r:id="rId24"/>
                           </wp:docPr>
                           <wp:cNvGraphicFramePr>
                             <a:graphicFrameLocks xmlns:a="http://schemas.openxmlformats.org/drawingml/2006/main" noChangeAspect="1"/>
@@ -8630,12 +9375,12 @@
                               <pic:pic xmlns:pic="http://schemas.openxmlformats.org/drawingml/2006/picture">
                                 <pic:nvPicPr>
                                   <pic:cNvPr id="5" name="Picture 5" title="Software University @ Facebook">
-                                    <a:hlinkClick r:id="rId5"/>
+                                    <a:hlinkClick r:id="rId24"/>
                                   </pic:cNvPr>
                                   <pic:cNvPicPr/>
                                 </pic:nvPicPr>
                                 <pic:blipFill>
-                                  <a:blip r:embed="rId6"/>
+                                  <a:blip r:embed="rId25"/>
                                   <a:stretch>
                                     <a:fillRect/>
                                   </a:stretch>
@@ -8674,7 +9419,7 @@
                           <wp:extent cx="180000" cy="180000"/>
                           <wp:effectExtent l="0" t="0" r="0" b="0"/>
                           <wp:docPr id="20" name="Picture 20">
-                            <a:hlinkClick xmlns:a="http://schemas.openxmlformats.org/drawingml/2006/main" r:id="rId7"/>
+                            <a:hlinkClick xmlns:a="http://schemas.openxmlformats.org/drawingml/2006/main" r:id="rId26"/>
                           </wp:docPr>
                           <wp:cNvGraphicFramePr>
                             <a:graphicFrameLocks xmlns:a="http://schemas.openxmlformats.org/drawingml/2006/main" noChangeAspect="1"/>
@@ -8684,20 +9429,20 @@
                               <pic:pic xmlns:pic="http://schemas.openxmlformats.org/drawingml/2006/picture">
                                 <pic:nvPicPr>
                                   <pic:cNvPr id="20" name="Picture 20">
-                                    <a:hlinkClick r:id="rId7"/>
+                                    <a:hlinkClick r:id="rId26"/>
                                   </pic:cNvPr>
                                   <pic:cNvPicPr>
                                     <a:picLocks noChangeAspect="1" noChangeArrowheads="1"/>
                                   </pic:cNvPicPr>
                                 </pic:nvPicPr>
                                 <pic:blipFill>
-                                  <a:blip r:embed="rId8">
+                                  <a:blip r:embed="rId27">
                                     <a:extLst>
                                       <a:ext uri="{28A0092B-C50C-407E-A947-70E740481C1C}">
                                         <a14:useLocalDpi xmlns:a14="http://schemas.microsoft.com/office/drawing/2010/main" val="0"/>
                                       </a:ext>
                                       <a:ext uri="{837473B0-CC2E-450A-ABE3-18F120FF3D39}">
-                                        <a1611:picAttrSrcUrl xmlns:a1611="http://schemas.microsoft.com/office/drawing/2016/11/main" r:id="rId9"/>
+                                        <a1611:picAttrSrcUrl xmlns:a1611="http://schemas.microsoft.com/office/drawing/2016/11/main" r:id="rId28"/>
                                       </a:ext>
                                     </a:extLst>
                                   </a:blip>
@@ -8744,7 +9489,7 @@
                           <wp:extent cx="180000" cy="180000"/>
                           <wp:effectExtent l="0" t="0" r="0" b="0"/>
                           <wp:docPr id="7" name="Picture 7" title="Software University @ Twitter">
-                            <a:hlinkClick xmlns:a="http://schemas.openxmlformats.org/drawingml/2006/main" r:id="rId10"/>
+                            <a:hlinkClick xmlns:a="http://schemas.openxmlformats.org/drawingml/2006/main" r:id="rId29"/>
                           </wp:docPr>
                           <wp:cNvGraphicFramePr>
                             <a:graphicFrameLocks xmlns:a="http://schemas.openxmlformats.org/drawingml/2006/main" noChangeAspect="1"/>
@@ -8754,12 +9499,12 @@
                               <pic:pic xmlns:pic="http://schemas.openxmlformats.org/drawingml/2006/picture">
                                 <pic:nvPicPr>
                                   <pic:cNvPr id="7" name="Picture 7" title="Software University @ Twitter">
-                                    <a:hlinkClick r:id="rId10"/>
+                                    <a:hlinkClick r:id="rId29"/>
                                   </pic:cNvPr>
                                   <pic:cNvPicPr/>
                                 </pic:nvPicPr>
                                 <pic:blipFill>
-                                  <a:blip r:embed="rId11"/>
+                                  <a:blip r:embed="rId30"/>
                                   <a:stretch>
                                     <a:fillRect/>
                                   </a:stretch>
@@ -8798,7 +9543,7 @@
                           <wp:extent cx="180000" cy="180000"/>
                           <wp:effectExtent l="0" t="0" r="0" b="0"/>
                           <wp:docPr id="17" name="Picture 17" title="Software University @ YouTube">
-                            <a:hlinkClick xmlns:a="http://schemas.openxmlformats.org/drawingml/2006/main" r:id="rId12"/>
+                            <a:hlinkClick xmlns:a="http://schemas.openxmlformats.org/drawingml/2006/main" r:id="rId31"/>
                           </wp:docPr>
                           <wp:cNvGraphicFramePr>
                             <a:graphicFrameLocks xmlns:a="http://schemas.openxmlformats.org/drawingml/2006/main" noChangeAspect="1"/>
@@ -8808,12 +9553,12 @@
                               <pic:pic xmlns:pic="http://schemas.openxmlformats.org/drawingml/2006/picture">
                                 <pic:nvPicPr>
                                   <pic:cNvPr id="17" name="Picture 17" title="Software University @ YouTube">
-                                    <a:hlinkClick r:id="rId12"/>
+                                    <a:hlinkClick r:id="rId31"/>
                                   </pic:cNvPr>
                                   <pic:cNvPicPr/>
                                 </pic:nvPicPr>
                                 <pic:blipFill>
-                                  <a:blip r:embed="rId13"/>
+                                  <a:blip r:embed="rId32"/>
                                   <a:stretch>
                                     <a:fillRect/>
                                   </a:stretch>
@@ -8852,7 +9597,7 @@
                           <wp:extent cx="180000" cy="180000"/>
                           <wp:effectExtent l="0" t="0" r="0" b="0"/>
                           <wp:docPr id="21" name="Picture 21">
-                            <a:hlinkClick xmlns:a="http://schemas.openxmlformats.org/drawingml/2006/main" r:id="rId14"/>
+                            <a:hlinkClick xmlns:a="http://schemas.openxmlformats.org/drawingml/2006/main" r:id="rId33"/>
                           </wp:docPr>
                           <wp:cNvGraphicFramePr>
                             <a:graphicFrameLocks xmlns:a="http://schemas.openxmlformats.org/drawingml/2006/main" noChangeAspect="1"/>
@@ -8862,14 +9607,14 @@
                               <pic:pic xmlns:pic="http://schemas.openxmlformats.org/drawingml/2006/picture">
                                 <pic:nvPicPr>
                                   <pic:cNvPr id="21" name="Picture 21">
-                                    <a:hlinkClick r:id="rId14"/>
+                                    <a:hlinkClick r:id="rId33"/>
                                   </pic:cNvPr>
                                   <pic:cNvPicPr>
                                     <a:picLocks noChangeAspect="1" noChangeArrowheads="1"/>
                                   </pic:cNvPicPr>
                                 </pic:nvPicPr>
                                 <pic:blipFill rotWithShape="1">
-                                  <a:blip r:embed="rId15">
+                                  <a:blip r:embed="rId34">
                                     <a:extLst>
                                       <a:ext uri="{28A0092B-C50C-407E-A947-70E740481C1C}">
                                         <a14:useLocalDpi xmlns:a14="http://schemas.microsoft.com/office/drawing/2010/main" val="0"/>
@@ -8922,7 +9667,7 @@
                           <wp:extent cx="180000" cy="180000"/>
                           <wp:effectExtent l="0" t="0" r="0" b="0"/>
                           <wp:docPr id="22" name="Picture 22">
-                            <a:hlinkClick xmlns:a="http://schemas.openxmlformats.org/drawingml/2006/main" r:id="rId16"/>
+                            <a:hlinkClick xmlns:a="http://schemas.openxmlformats.org/drawingml/2006/main" r:id="rId35"/>
                           </wp:docPr>
                           <wp:cNvGraphicFramePr>
                             <a:graphicFrameLocks xmlns:a="http://schemas.openxmlformats.org/drawingml/2006/main" noChangeAspect="1"/>
@@ -8932,14 +9677,14 @@
                               <pic:pic xmlns:pic="http://schemas.openxmlformats.org/drawingml/2006/picture">
                                 <pic:nvPicPr>
                                   <pic:cNvPr id="22" name="Picture 22">
-                                    <a:hlinkClick r:id="rId16"/>
+                                    <a:hlinkClick r:id="rId35"/>
                                   </pic:cNvPr>
                                   <pic:cNvPicPr>
                                     <a:picLocks noChangeAspect="1" noChangeArrowheads="1"/>
                                   </pic:cNvPicPr>
                                 </pic:nvPicPr>
                                 <pic:blipFill>
-                                  <a:blip r:embed="rId17">
+                                  <a:blip r:embed="rId36">
                                     <a:extLst>
                                       <a:ext uri="{28A0092B-C50C-407E-A947-70E740481C1C}">
                                         <a14:useLocalDpi xmlns:a14="http://schemas.microsoft.com/office/drawing/2010/main" val="0"/>
@@ -8989,7 +9734,7 @@
                           <wp:extent cx="180000" cy="180000"/>
                           <wp:effectExtent l="0" t="0" r="0" b="0"/>
                           <wp:docPr id="23" name="Picture 23" title="Software University: Email Us">
-                            <a:hlinkClick xmlns:a="http://schemas.openxmlformats.org/drawingml/2006/main" r:id="rId18"/>
+                            <a:hlinkClick xmlns:a="http://schemas.openxmlformats.org/drawingml/2006/main" r:id="rId37"/>
                           </wp:docPr>
                           <wp:cNvGraphicFramePr>
                             <a:graphicFrameLocks xmlns:a="http://schemas.openxmlformats.org/drawingml/2006/main" noChangeAspect="1"/>
@@ -8999,12 +9744,12 @@
                               <pic:pic xmlns:pic="http://schemas.openxmlformats.org/drawingml/2006/picture">
                                 <pic:nvPicPr>
                                   <pic:cNvPr id="23" name="Picture 23" title="Software University: Email Us">
-                                    <a:hlinkClick r:id="rId18"/>
+                                    <a:hlinkClick r:id="rId37"/>
                                   </pic:cNvPr>
                                   <pic:cNvPicPr/>
                                 </pic:nvPicPr>
                                 <pic:blipFill>
-                                  <a:blip r:embed="rId19"/>
+                                  <a:blip r:embed="rId38"/>
                                   <a:stretch>
                                     <a:fillRect/>
                                   </a:stretch>
@@ -9067,7 +9812,7 @@
                   </pic:cNvPicPr>
                 </pic:nvPicPr>
                 <pic:blipFill>
-                  <a:blip r:embed="rId21">
+                  <a:blip r:embed="rId39">
                     <a:extLst>
                       <a:ext uri="{28A0092B-C50C-407E-A947-70E740481C1C}">
                         <a14:useLocalDpi xmlns:a14="http://schemas.microsoft.com/office/drawing/2010/main" val="0"/>
@@ -9465,7 +10210,7 @@
 </file>
 
 <file path=word/footnotes.xml><?xml version="1.0" encoding="utf-8"?>
-<w:footnotes xmlns:wpc="http://schemas.microsoft.com/office/word/2010/wordprocessingCanvas" xmlns:cx="http://schemas.microsoft.com/office/drawing/2014/chartex" xmlns:cx1="http://schemas.microsoft.com/office/drawing/2015/9/8/chartex" xmlns:cx2="http://schemas.microsoft.com/office/drawing/2015/10/21/chartex" xmlns:cx3="http://schemas.microsoft.com/office/drawing/2016/5/9/chartex" xmlns:cx4="http://schemas.microsoft.com/office/drawing/2016/5/10/chartex" xmlns:cx5="http://schemas.microsoft.com/office/drawing/2016/5/11/chartex" xmlns:cx6="http://schemas.microsoft.com/office/drawing/2016/5/12/chartex" xmlns:cx7="http://schemas.microsoft.com/office/drawing/2016/5/13/chartex" xmlns:cx8="http://schemas.microsoft.com/office/drawing/2016/5/14/chartex" xmlns:mc="http://schemas.openxmlformats.org/markup-compatibility/2006" xmlns:aink="http://schemas.microsoft.com/office/drawing/2016/ink" xmlns:am3d="http://schemas.microsoft.com/office/drawing/2017/model3d" xmlns:o="urn:schemas-microsoft-com:office:office" xmlns:r="http://schemas.openxmlformats.org/officeDocument/2006/relationships" xmlns:m="http://schemas.openxmlformats.org/officeDocument/2006/math" xmlns:v="urn:schemas-microsoft-com:vml" xmlns:wp14="http://schemas.microsoft.com/office/word/2010/wordprocessingDrawing" xmlns:wp="http://schemas.openxmlformats.org/drawingml/2006/wordprocessingDrawing" xmlns:w10="urn:schemas-microsoft-com:office:word" xmlns:w="http://schemas.openxmlformats.org/wordprocessingml/2006/main" xmlns:w14="http://schemas.microsoft.com/office/word/2010/wordml" xmlns:w15="http://schemas.microsoft.com/office/word/2012/wordml" xmlns:w16cex="http://schemas.microsoft.com/office/word/2018/wordml/cex" xmlns:w16cid="http://schemas.microsoft.com/office/word/2016/wordml/cid" xmlns:w16="http://schemas.microsoft.com/office/word/2018/wordml" xmlns:w16sdtdh="http://schemas.microsoft.com/office/word/2020/wordml/sdtdatahash" xmlns:w16se="http://schemas.microsoft.com/office/word/2015/wordml/symex" xmlns:wpg="http://schemas.microsoft.com/office/word/2010/wordprocessingGroup" xmlns:wpi="http://schemas.microsoft.com/office/word/2010/wordprocessingInk" xmlns:wne="http://schemas.microsoft.com/office/word/2006/wordml" xmlns:wps="http://schemas.microsoft.com/office/word/2010/wordprocessingShape" mc:Ignorable="w14 w15 w16se w16cid w16 w16cex w16sdtdh wp14">
+<w:footnotes xmlns:wpc="http://schemas.microsoft.com/office/word/2010/wordprocessingCanvas" xmlns:cx="http://schemas.microsoft.com/office/drawing/2014/chartex" xmlns:cx1="http://schemas.microsoft.com/office/drawing/2015/9/8/chartex" xmlns:cx2="http://schemas.microsoft.com/office/drawing/2015/10/21/chartex" xmlns:cx3="http://schemas.microsoft.com/office/drawing/2016/5/9/chartex" xmlns:cx4="http://schemas.microsoft.com/office/drawing/2016/5/10/chartex" xmlns:cx5="http://schemas.microsoft.com/office/drawing/2016/5/11/chartex" xmlns:cx6="http://schemas.microsoft.com/office/drawing/2016/5/12/chartex" xmlns:cx7="http://schemas.microsoft.com/office/drawing/2016/5/13/chartex" xmlns:cx8="http://schemas.microsoft.com/office/drawing/2016/5/14/chartex" xmlns:mc="http://schemas.openxmlformats.org/markup-compatibility/2006" xmlns:aink="http://schemas.microsoft.com/office/drawing/2016/ink" xmlns:am3d="http://schemas.microsoft.com/office/drawing/2017/model3d" xmlns:o="urn:schemas-microsoft-com:office:office" xmlns:oel="http://schemas.microsoft.com/office/2019/extlst" xmlns:r="http://schemas.openxmlformats.org/officeDocument/2006/relationships" xmlns:m="http://schemas.openxmlformats.org/officeDocument/2006/math" xmlns:v="urn:schemas-microsoft-com:vml" xmlns:wp14="http://schemas.microsoft.com/office/word/2010/wordprocessingDrawing" xmlns:wp="http://schemas.openxmlformats.org/drawingml/2006/wordprocessingDrawing" xmlns:w10="urn:schemas-microsoft-com:office:word" xmlns:w="http://schemas.openxmlformats.org/wordprocessingml/2006/main" xmlns:w14="http://schemas.microsoft.com/office/word/2010/wordml" xmlns:w15="http://schemas.microsoft.com/office/word/2012/wordml" xmlns:w16cex="http://schemas.microsoft.com/office/word/2018/wordml/cex" xmlns:w16cid="http://schemas.microsoft.com/office/word/2016/wordml/cid" xmlns:w16="http://schemas.microsoft.com/office/word/2018/wordml" xmlns:w16sdtdh="http://schemas.microsoft.com/office/word/2020/wordml/sdtdatahash" xmlns:w16se="http://schemas.microsoft.com/office/word/2015/wordml/symex" xmlns:wpg="http://schemas.microsoft.com/office/word/2010/wordprocessingGroup" xmlns:wpi="http://schemas.microsoft.com/office/word/2010/wordprocessingInk" xmlns:wne="http://schemas.microsoft.com/office/word/2006/wordml" xmlns:wps="http://schemas.microsoft.com/office/word/2010/wordprocessingShape" mc:Ignorable="w14 w15 w16se w16cid w16 w16cex w16sdtdh wp14">
   <w:footnote w:type="separator" w:id="-1">
     <w:p>
       <w:pPr>
@@ -9490,10 +10235,10 @@
 </file>
 
 <file path=word/header1.xml><?xml version="1.0" encoding="utf-8"?>
-<w:hdr xmlns:wpc="http://schemas.microsoft.com/office/word/2010/wordprocessingCanvas" xmlns:cx="http://schemas.microsoft.com/office/drawing/2014/chartex" xmlns:cx1="http://schemas.microsoft.com/office/drawing/2015/9/8/chartex" xmlns:cx2="http://schemas.microsoft.com/office/drawing/2015/10/21/chartex" xmlns:cx3="http://schemas.microsoft.com/office/drawing/2016/5/9/chartex" xmlns:cx4="http://schemas.microsoft.com/office/drawing/2016/5/10/chartex" xmlns:cx5="http://schemas.microsoft.com/office/drawing/2016/5/11/chartex" xmlns:cx6="http://schemas.microsoft.com/office/drawing/2016/5/12/chartex" xmlns:cx7="http://schemas.microsoft.com/office/drawing/2016/5/13/chartex" xmlns:cx8="http://schemas.microsoft.com/office/drawing/2016/5/14/chartex" xmlns:mc="http://schemas.openxmlformats.org/markup-compatibility/2006" xmlns:aink="http://schemas.microsoft.com/office/drawing/2016/ink" xmlns:am3d="http://schemas.microsoft.com/office/drawing/2017/model3d" xmlns:o="urn:schemas-microsoft-com:office:office" xmlns:r="http://schemas.openxmlformats.org/officeDocument/2006/relationships" xmlns:m="http://schemas.openxmlformats.org/officeDocument/2006/math" xmlns:v="urn:schemas-microsoft-com:vml" xmlns:wp14="http://schemas.microsoft.com/office/word/2010/wordprocessingDrawing" xmlns:wp="http://schemas.openxmlformats.org/drawingml/2006/wordprocessingDrawing" xmlns:w10="urn:schemas-microsoft-com:office:word" xmlns:w="http://schemas.openxmlformats.org/wordprocessingml/2006/main" xmlns:w14="http://schemas.microsoft.com/office/word/2010/wordml" xmlns:w15="http://schemas.microsoft.com/office/word/2012/wordml" xmlns:w16cex="http://schemas.microsoft.com/office/word/2018/wordml/cex" xmlns:w16cid="http://schemas.microsoft.com/office/word/2016/wordml/cid" xmlns:w16="http://schemas.microsoft.com/office/word/2018/wordml" xmlns:w16sdtdh="http://schemas.microsoft.com/office/word/2020/wordml/sdtdatahash" xmlns:w16se="http://schemas.microsoft.com/office/word/2015/wordml/symex" xmlns:wpg="http://schemas.microsoft.com/office/word/2010/wordprocessingGroup" xmlns:wpi="http://schemas.microsoft.com/office/word/2010/wordprocessingInk" xmlns:wne="http://schemas.microsoft.com/office/word/2006/wordml" xmlns:wps="http://schemas.microsoft.com/office/word/2010/wordprocessingShape" mc:Ignorable="w14 w15 w16se w16cid w16 w16cex w16sdtdh wp14">
+<w:hdr xmlns:wpc="http://schemas.microsoft.com/office/word/2010/wordprocessingCanvas" xmlns:cx="http://schemas.microsoft.com/office/drawing/2014/chartex" xmlns:cx1="http://schemas.microsoft.com/office/drawing/2015/9/8/chartex" xmlns:cx2="http://schemas.microsoft.com/office/drawing/2015/10/21/chartex" xmlns:cx3="http://schemas.microsoft.com/office/drawing/2016/5/9/chartex" xmlns:cx4="http://schemas.microsoft.com/office/drawing/2016/5/10/chartex" xmlns:cx5="http://schemas.microsoft.com/office/drawing/2016/5/11/chartex" xmlns:cx6="http://schemas.microsoft.com/office/drawing/2016/5/12/chartex" xmlns:cx7="http://schemas.microsoft.com/office/drawing/2016/5/13/chartex" xmlns:cx8="http://schemas.microsoft.com/office/drawing/2016/5/14/chartex" xmlns:mc="http://schemas.openxmlformats.org/markup-compatibility/2006" xmlns:aink="http://schemas.microsoft.com/office/drawing/2016/ink" xmlns:am3d="http://schemas.microsoft.com/office/drawing/2017/model3d" xmlns:o="urn:schemas-microsoft-com:office:office" xmlns:oel="http://schemas.microsoft.com/office/2019/extlst" xmlns:r="http://schemas.openxmlformats.org/officeDocument/2006/relationships" xmlns:m="http://schemas.openxmlformats.org/officeDocument/2006/math" xmlns:v="urn:schemas-microsoft-com:vml" xmlns:wp14="http://schemas.microsoft.com/office/word/2010/wordprocessingDrawing" xmlns:wp="http://schemas.openxmlformats.org/drawingml/2006/wordprocessingDrawing" xmlns:w10="urn:schemas-microsoft-com:office:word" xmlns:w="http://schemas.openxmlformats.org/wordprocessingml/2006/main" xmlns:w14="http://schemas.microsoft.com/office/word/2010/wordml" xmlns:w15="http://schemas.microsoft.com/office/word/2012/wordml" xmlns:w16cex="http://schemas.microsoft.com/office/word/2018/wordml/cex" xmlns:w16cid="http://schemas.microsoft.com/office/word/2016/wordml/cid" xmlns:w16="http://schemas.microsoft.com/office/word/2018/wordml" xmlns:w16sdtdh="http://schemas.microsoft.com/office/word/2020/wordml/sdtdatahash" xmlns:w16se="http://schemas.microsoft.com/office/word/2015/wordml/symex" xmlns:wpg="http://schemas.microsoft.com/office/word/2010/wordprocessingGroup" xmlns:wpi="http://schemas.microsoft.com/office/word/2010/wordprocessingInk" xmlns:wne="http://schemas.microsoft.com/office/word/2006/wordml" xmlns:wps="http://schemas.microsoft.com/office/word/2010/wordprocessingShape" mc:Ignorable="w14 w15 w16se w16cid w16 w16cex w16sdtdh wp14">
   <w:p>
     <w:pPr>
-      <w:pStyle w:val="a3"/>
+      <w:pStyle w:val="Header"/>
       <w:ind w:hanging="1134"/>
     </w:pPr>
   </w:p>
@@ -9501,7 +10246,7 @@
 </file>
 
 <file path=word/numbering.xml><?xml version="1.0" encoding="utf-8"?>
-<w:numbering xmlns:wpc="http://schemas.microsoft.com/office/word/2010/wordprocessingCanvas" xmlns:cx="http://schemas.microsoft.com/office/drawing/2014/chartex" xmlns:cx1="http://schemas.microsoft.com/office/drawing/2015/9/8/chartex" xmlns:cx2="http://schemas.microsoft.com/office/drawing/2015/10/21/chartex" xmlns:cx3="http://schemas.microsoft.com/office/drawing/2016/5/9/chartex" xmlns:cx4="http://schemas.microsoft.com/office/drawing/2016/5/10/chartex" xmlns:cx5="http://schemas.microsoft.com/office/drawing/2016/5/11/chartex" xmlns:cx6="http://schemas.microsoft.com/office/drawing/2016/5/12/chartex" xmlns:cx7="http://schemas.microsoft.com/office/drawing/2016/5/13/chartex" xmlns:cx8="http://schemas.microsoft.com/office/drawing/2016/5/14/chartex" xmlns:mc="http://schemas.openxmlformats.org/markup-compatibility/2006" xmlns:aink="http://schemas.microsoft.com/office/drawing/2016/ink" xmlns:am3d="http://schemas.microsoft.com/office/drawing/2017/model3d" xmlns:o="urn:schemas-microsoft-com:office:office" xmlns:r="http://schemas.openxmlformats.org/officeDocument/2006/relationships" xmlns:m="http://schemas.openxmlformats.org/officeDocument/2006/math" xmlns:v="urn:schemas-microsoft-com:vml" xmlns:wp14="http://schemas.microsoft.com/office/word/2010/wordprocessingDrawing" xmlns:wp="http://schemas.openxmlformats.org/drawingml/2006/wordprocessingDrawing" xmlns:w10="urn:schemas-microsoft-com:office:word" xmlns:w="http://schemas.openxmlformats.org/wordprocessingml/2006/main" xmlns:w14="http://schemas.microsoft.com/office/word/2010/wordml" xmlns:w15="http://schemas.microsoft.com/office/word/2012/wordml" xmlns:w16cex="http://schemas.microsoft.com/office/word/2018/wordml/cex" xmlns:w16cid="http://schemas.microsoft.com/office/word/2016/wordml/cid" xmlns:w16="http://schemas.microsoft.com/office/word/2018/wordml" xmlns:w16sdtdh="http://schemas.microsoft.com/office/word/2020/wordml/sdtdatahash" xmlns:w16se="http://schemas.microsoft.com/office/word/2015/wordml/symex" xmlns:wpg="http://schemas.microsoft.com/office/word/2010/wordprocessingGroup" xmlns:wpi="http://schemas.microsoft.com/office/word/2010/wordprocessingInk" xmlns:wne="http://schemas.microsoft.com/office/word/2006/wordml" xmlns:wps="http://schemas.microsoft.com/office/word/2010/wordprocessingShape" mc:Ignorable="w14 w15 w16se w16cid w16 w16cex w16sdtdh wp14">
+<w:numbering xmlns:wpc="http://schemas.microsoft.com/office/word/2010/wordprocessingCanvas" xmlns:cx="http://schemas.microsoft.com/office/drawing/2014/chartex" xmlns:cx1="http://schemas.microsoft.com/office/drawing/2015/9/8/chartex" xmlns:cx2="http://schemas.microsoft.com/office/drawing/2015/10/21/chartex" xmlns:cx3="http://schemas.microsoft.com/office/drawing/2016/5/9/chartex" xmlns:cx4="http://schemas.microsoft.com/office/drawing/2016/5/10/chartex" xmlns:cx5="http://schemas.microsoft.com/office/drawing/2016/5/11/chartex" xmlns:cx6="http://schemas.microsoft.com/office/drawing/2016/5/12/chartex" xmlns:cx7="http://schemas.microsoft.com/office/drawing/2016/5/13/chartex" xmlns:cx8="http://schemas.microsoft.com/office/drawing/2016/5/14/chartex" xmlns:mc="http://schemas.openxmlformats.org/markup-compatibility/2006" xmlns:aink="http://schemas.microsoft.com/office/drawing/2016/ink" xmlns:am3d="http://schemas.microsoft.com/office/drawing/2017/model3d" xmlns:o="urn:schemas-microsoft-com:office:office" xmlns:oel="http://schemas.microsoft.com/office/2019/extlst" xmlns:r="http://schemas.openxmlformats.org/officeDocument/2006/relationships" xmlns:m="http://schemas.openxmlformats.org/officeDocument/2006/math" xmlns:v="urn:schemas-microsoft-com:vml" xmlns:wp14="http://schemas.microsoft.com/office/word/2010/wordprocessingDrawing" xmlns:wp="http://schemas.openxmlformats.org/drawingml/2006/wordprocessingDrawing" xmlns:w10="urn:schemas-microsoft-com:office:word" xmlns:w="http://schemas.openxmlformats.org/wordprocessingml/2006/main" xmlns:w14="http://schemas.microsoft.com/office/word/2010/wordml" xmlns:w15="http://schemas.microsoft.com/office/word/2012/wordml" xmlns:w16cex="http://schemas.microsoft.com/office/word/2018/wordml/cex" xmlns:w16cid="http://schemas.microsoft.com/office/word/2016/wordml/cid" xmlns:w16="http://schemas.microsoft.com/office/word/2018/wordml" xmlns:w16sdtdh="http://schemas.microsoft.com/office/word/2020/wordml/sdtdatahash" xmlns:w16se="http://schemas.microsoft.com/office/word/2015/wordml/symex" xmlns:wpg="http://schemas.microsoft.com/office/word/2010/wordprocessingGroup" xmlns:wpi="http://schemas.microsoft.com/office/word/2010/wordprocessingInk" xmlns:wne="http://schemas.microsoft.com/office/word/2006/wordml" xmlns:wps="http://schemas.microsoft.com/office/word/2010/wordprocessingShape" mc:Ignorable="w14 w15 w16se w16cid w16 w16cex w16sdtdh wp14">
   <w:abstractNum w:abstractNumId="0" w15:restartNumberingAfterBreak="0">
     <w:nsid w:val="04E60920"/>
     <w:multiLevelType w:val="hybridMultilevel"/>
@@ -9940,7 +10685,7 @@
     <w:lvl w:ilvl="0" w:tplc="A0E28166">
       <w:start w:val="1"/>
       <w:numFmt w:val="decimal"/>
-      <w:pStyle w:val="2"/>
+      <w:pStyle w:val="Heading2"/>
       <w:lvlText w:val="%1."/>
       <w:lvlJc w:val="left"/>
       <w:pPr>
@@ -13797,34 +14542,34 @@
       </w:rPr>
     </w:lvl>
   </w:abstractNum>
-  <w:num w:numId="1">
+  <w:num w:numId="1" w16cid:durableId="213010347">
     <w:abstractNumId w:val="0"/>
   </w:num>
-  <w:num w:numId="2">
+  <w:num w:numId="2" w16cid:durableId="1596548242">
     <w:abstractNumId w:val="41"/>
   </w:num>
-  <w:num w:numId="3">
+  <w:num w:numId="3" w16cid:durableId="488063254">
     <w:abstractNumId w:val="8"/>
   </w:num>
-  <w:num w:numId="4">
+  <w:num w:numId="4" w16cid:durableId="936252926">
     <w:abstractNumId w:val="25"/>
   </w:num>
-  <w:num w:numId="5">
+  <w:num w:numId="5" w16cid:durableId="1059326125">
     <w:abstractNumId w:val="26"/>
   </w:num>
-  <w:num w:numId="6">
+  <w:num w:numId="6" w16cid:durableId="331643995">
     <w:abstractNumId w:val="31"/>
   </w:num>
-  <w:num w:numId="7">
+  <w:num w:numId="7" w16cid:durableId="381488466">
     <w:abstractNumId w:val="3"/>
   </w:num>
-  <w:num w:numId="8">
+  <w:num w:numId="8" w16cid:durableId="1218709553">
     <w:abstractNumId w:val="7"/>
   </w:num>
-  <w:num w:numId="9">
+  <w:num w:numId="9" w16cid:durableId="631252407">
     <w:abstractNumId w:val="23"/>
   </w:num>
-  <w:num w:numId="10">
+  <w:num w:numId="10" w16cid:durableId="1995984390">
     <w:abstractNumId w:val="12"/>
     <w:lvlOverride w:ilvl="0">
       <w:startOverride w:val="1"/>
@@ -13854,100 +14599,100 @@
       <w:startOverride w:val="1"/>
     </w:lvlOverride>
   </w:num>
-  <w:num w:numId="11">
+  <w:num w:numId="11" w16cid:durableId="1147016655">
     <w:abstractNumId w:val="4"/>
   </w:num>
-  <w:num w:numId="12">
+  <w:num w:numId="12" w16cid:durableId="2073308068">
     <w:abstractNumId w:val="18"/>
   </w:num>
-  <w:num w:numId="13">
+  <w:num w:numId="13" w16cid:durableId="755243915">
     <w:abstractNumId w:val="1"/>
   </w:num>
-  <w:num w:numId="14">
+  <w:num w:numId="14" w16cid:durableId="643849468">
     <w:abstractNumId w:val="30"/>
   </w:num>
-  <w:num w:numId="15">
+  <w:num w:numId="15" w16cid:durableId="879630334">
     <w:abstractNumId w:val="9"/>
   </w:num>
-  <w:num w:numId="16">
+  <w:num w:numId="16" w16cid:durableId="51740164">
     <w:abstractNumId w:val="36"/>
   </w:num>
-  <w:num w:numId="17">
+  <w:num w:numId="17" w16cid:durableId="1760322721">
     <w:abstractNumId w:val="24"/>
   </w:num>
-  <w:num w:numId="18">
+  <w:num w:numId="18" w16cid:durableId="475226574">
     <w:abstractNumId w:val="40"/>
   </w:num>
-  <w:num w:numId="19">
+  <w:num w:numId="19" w16cid:durableId="90048392">
     <w:abstractNumId w:val="32"/>
   </w:num>
-  <w:num w:numId="20">
+  <w:num w:numId="20" w16cid:durableId="1080519298">
     <w:abstractNumId w:val="17"/>
   </w:num>
-  <w:num w:numId="21">
+  <w:num w:numId="21" w16cid:durableId="8140485">
     <w:abstractNumId w:val="28"/>
   </w:num>
-  <w:num w:numId="22">
+  <w:num w:numId="22" w16cid:durableId="1961108023">
     <w:abstractNumId w:val="11"/>
   </w:num>
-  <w:num w:numId="23">
+  <w:num w:numId="23" w16cid:durableId="1083843550">
     <w:abstractNumId w:val="14"/>
   </w:num>
-  <w:num w:numId="24">
+  <w:num w:numId="24" w16cid:durableId="1755131568">
     <w:abstractNumId w:val="2"/>
   </w:num>
-  <w:num w:numId="25">
+  <w:num w:numId="25" w16cid:durableId="1841654582">
     <w:abstractNumId w:val="6"/>
   </w:num>
-  <w:num w:numId="26">
+  <w:num w:numId="26" w16cid:durableId="1454907842">
     <w:abstractNumId w:val="15"/>
   </w:num>
-  <w:num w:numId="27">
+  <w:num w:numId="27" w16cid:durableId="281233803">
     <w:abstractNumId w:val="34"/>
   </w:num>
-  <w:num w:numId="28">
+  <w:num w:numId="28" w16cid:durableId="1163543708">
     <w:abstractNumId w:val="16"/>
   </w:num>
-  <w:num w:numId="29">
+  <w:num w:numId="29" w16cid:durableId="383720026">
     <w:abstractNumId w:val="39"/>
   </w:num>
-  <w:num w:numId="30">
+  <w:num w:numId="30" w16cid:durableId="44065894">
     <w:abstractNumId w:val="19"/>
   </w:num>
-  <w:num w:numId="31">
+  <w:num w:numId="31" w16cid:durableId="583495764">
     <w:abstractNumId w:val="10"/>
   </w:num>
-  <w:num w:numId="32">
+  <w:num w:numId="32" w16cid:durableId="1517844509">
     <w:abstractNumId w:val="33"/>
   </w:num>
-  <w:num w:numId="33">
+  <w:num w:numId="33" w16cid:durableId="971717534">
     <w:abstractNumId w:val="37"/>
   </w:num>
-  <w:num w:numId="34">
+  <w:num w:numId="34" w16cid:durableId="299847532">
     <w:abstractNumId w:val="22"/>
   </w:num>
-  <w:num w:numId="35">
+  <w:num w:numId="35" w16cid:durableId="1440636128">
     <w:abstractNumId w:val="38"/>
   </w:num>
-  <w:num w:numId="36">
+  <w:num w:numId="36" w16cid:durableId="532503587">
     <w:abstractNumId w:val="5"/>
   </w:num>
-  <w:num w:numId="37">
+  <w:num w:numId="37" w16cid:durableId="140661250">
     <w:abstractNumId w:val="20"/>
   </w:num>
-  <w:num w:numId="38">
+  <w:num w:numId="38" w16cid:durableId="1663386311">
     <w:abstractNumId w:val="13"/>
   </w:num>
-  <w:num w:numId="39">
+  <w:num w:numId="39" w16cid:durableId="1254047405">
     <w:abstractNumId w:val="27"/>
   </w:num>
-  <w:num w:numId="40">
+  <w:num w:numId="40" w16cid:durableId="1736050050">
     <w:abstractNumId w:val="35"/>
   </w:num>
-  <w:num w:numId="41">
+  <w:num w:numId="41" w16cid:durableId="840124409">
     <w:abstractNumId w:val="21"/>
   </w:num>
-  <w:num w:numId="42">
+  <w:num w:numId="42" w16cid:durableId="719399135">
     <w:abstractNumId w:val="29"/>
   </w:num>
 </w:numbering>
@@ -14348,7 +15093,7 @@
     <w:lsdException w:name="Unresolved Mention" w:semiHidden="1" w:unhideWhenUsed="1"/>
     <w:lsdException w:name="Smart Link" w:semiHidden="1" w:unhideWhenUsed="1"/>
   </w:latentStyles>
-  <w:style w:type="paragraph" w:default="1" w:styleId="a">
+  <w:style w:type="paragraph" w:default="1" w:styleId="Normal">
     <w:name w:val="Normal"/>
     <w:qFormat/>
     <w:rsid w:val="00DA3A21"/>
@@ -14359,11 +15104,11 @@
       <w:sz w:val="24"/>
     </w:rPr>
   </w:style>
-  <w:style w:type="paragraph" w:styleId="1">
+  <w:style w:type="paragraph" w:styleId="Heading1">
     <w:name w:val="heading 1"/>
-    <w:basedOn w:val="a"/>
-    <w:next w:val="a"/>
-    <w:link w:val="10"/>
+    <w:basedOn w:val="Normal"/>
+    <w:next w:val="Normal"/>
+    <w:link w:val="Heading1Char"/>
     <w:uiPriority w:val="9"/>
     <w:qFormat/>
     <w:rsid w:val="009254B7"/>
@@ -14381,11 +15126,11 @@
       <w:szCs w:val="32"/>
     </w:rPr>
   </w:style>
-  <w:style w:type="paragraph" w:styleId="2">
+  <w:style w:type="paragraph" w:styleId="Heading2">
     <w:name w:val="heading 2"/>
-    <w:basedOn w:val="a"/>
-    <w:next w:val="a"/>
-    <w:link w:val="20"/>
+    <w:basedOn w:val="Normal"/>
+    <w:next w:val="Normal"/>
+    <w:link w:val="Heading2Char"/>
     <w:uiPriority w:val="9"/>
     <w:qFormat/>
     <w:rsid w:val="006E55B4"/>
@@ -14407,11 +15152,11 @@
       <w:szCs w:val="36"/>
     </w:rPr>
   </w:style>
-  <w:style w:type="paragraph" w:styleId="3">
+  <w:style w:type="paragraph" w:styleId="Heading3">
     <w:name w:val="heading 3"/>
-    <w:basedOn w:val="a"/>
-    <w:next w:val="a"/>
-    <w:link w:val="30"/>
+    <w:basedOn w:val="Normal"/>
+    <w:next w:val="Normal"/>
+    <w:link w:val="Heading3Char"/>
     <w:uiPriority w:val="9"/>
     <w:unhideWhenUsed/>
     <w:qFormat/>
@@ -14430,11 +15175,11 @@
       <w:szCs w:val="32"/>
     </w:rPr>
   </w:style>
-  <w:style w:type="paragraph" w:styleId="4">
+  <w:style w:type="paragraph" w:styleId="Heading4">
     <w:name w:val="heading 4"/>
-    <w:basedOn w:val="a"/>
-    <w:next w:val="a"/>
-    <w:link w:val="40"/>
+    <w:basedOn w:val="Normal"/>
+    <w:next w:val="Normal"/>
+    <w:link w:val="Heading4Char"/>
     <w:uiPriority w:val="9"/>
     <w:unhideWhenUsed/>
     <w:qFormat/>
@@ -14453,11 +15198,11 @@
       <w:sz w:val="28"/>
     </w:rPr>
   </w:style>
-  <w:style w:type="paragraph" w:styleId="5">
+  <w:style w:type="paragraph" w:styleId="Heading5">
     <w:name w:val="heading 5"/>
-    <w:basedOn w:val="a"/>
-    <w:next w:val="a"/>
-    <w:link w:val="50"/>
+    <w:basedOn w:val="Normal"/>
+    <w:next w:val="Normal"/>
+    <w:link w:val="Heading5Char"/>
     <w:uiPriority w:val="9"/>
     <w:semiHidden/>
     <w:unhideWhenUsed/>
@@ -14475,13 +15220,13 @@
       <w:color w:val="B2500E"/>
     </w:rPr>
   </w:style>
-  <w:style w:type="character" w:default="1" w:styleId="a0">
+  <w:style w:type="character" w:default="1" w:styleId="DefaultParagraphFont">
     <w:name w:val="Default Paragraph Font"/>
     <w:uiPriority w:val="1"/>
     <w:semiHidden/>
     <w:unhideWhenUsed/>
   </w:style>
-  <w:style w:type="table" w:default="1" w:styleId="a1">
+  <w:style w:type="table" w:default="1" w:styleId="TableNormal">
     <w:name w:val="Normal Table"/>
     <w:uiPriority w:val="99"/>
     <w:semiHidden/>
@@ -14496,16 +15241,16 @@
       </w:tblCellMar>
     </w:tblPr>
   </w:style>
-  <w:style w:type="numbering" w:default="1" w:styleId="a2">
+  <w:style w:type="numbering" w:default="1" w:styleId="NoList">
     <w:name w:val="No List"/>
     <w:uiPriority w:val="99"/>
     <w:semiHidden/>
     <w:unhideWhenUsed/>
   </w:style>
-  <w:style w:type="paragraph" w:styleId="a3">
+  <w:style w:type="paragraph" w:styleId="Header">
     <w:name w:val="header"/>
-    <w:basedOn w:val="a"/>
-    <w:link w:val="a4"/>
+    <w:basedOn w:val="Normal"/>
+    <w:link w:val="HeaderChar"/>
     <w:uiPriority w:val="99"/>
     <w:unhideWhenUsed/>
     <w:rsid w:val="008068A2"/>
@@ -14517,17 +15262,17 @@
       <w:spacing w:after="0" w:line="240" w:lineRule="auto"/>
     </w:pPr>
   </w:style>
-  <w:style w:type="character" w:customStyle="1" w:styleId="a4">
-    <w:name w:val="Горен колонтитул Знак"/>
-    <w:basedOn w:val="a0"/>
-    <w:link w:val="a3"/>
+  <w:style w:type="character" w:customStyle="1" w:styleId="HeaderChar">
+    <w:name w:val="Header Char"/>
+    <w:basedOn w:val="DefaultParagraphFont"/>
+    <w:link w:val="Header"/>
     <w:uiPriority w:val="99"/>
     <w:rsid w:val="008068A2"/>
   </w:style>
-  <w:style w:type="paragraph" w:styleId="a5">
+  <w:style w:type="paragraph" w:styleId="Footer">
     <w:name w:val="footer"/>
-    <w:basedOn w:val="a"/>
-    <w:link w:val="a6"/>
+    <w:basedOn w:val="Normal"/>
+    <w:link w:val="FooterChar"/>
     <w:uiPriority w:val="99"/>
     <w:unhideWhenUsed/>
     <w:rsid w:val="008068A2"/>
@@ -14539,17 +15284,17 @@
       <w:spacing w:after="0" w:line="240" w:lineRule="auto"/>
     </w:pPr>
   </w:style>
-  <w:style w:type="character" w:customStyle="1" w:styleId="a6">
-    <w:name w:val="Долен колонтитул Знак"/>
-    <w:basedOn w:val="a0"/>
-    <w:link w:val="a5"/>
+  <w:style w:type="character" w:customStyle="1" w:styleId="FooterChar">
+    <w:name w:val="Footer Char"/>
+    <w:basedOn w:val="DefaultParagraphFont"/>
+    <w:link w:val="Footer"/>
     <w:uiPriority w:val="99"/>
     <w:rsid w:val="008068A2"/>
   </w:style>
-  <w:style w:type="paragraph" w:styleId="a7">
+  <w:style w:type="paragraph" w:styleId="BalloonText">
     <w:name w:val="Balloon Text"/>
-    <w:basedOn w:val="a"/>
-    <w:link w:val="a8"/>
+    <w:basedOn w:val="Normal"/>
+    <w:link w:val="BalloonTextChar"/>
     <w:uiPriority w:val="99"/>
     <w:semiHidden/>
     <w:unhideWhenUsed/>
@@ -14563,10 +15308,10 @@
       <w:szCs w:val="16"/>
     </w:rPr>
   </w:style>
-  <w:style w:type="character" w:customStyle="1" w:styleId="a8">
-    <w:name w:val="Изнесен текст Знак"/>
-    <w:basedOn w:val="a0"/>
-    <w:link w:val="a7"/>
+  <w:style w:type="character" w:customStyle="1" w:styleId="BalloonTextChar">
+    <w:name w:val="Balloon Text Char"/>
+    <w:basedOn w:val="DefaultParagraphFont"/>
+    <w:link w:val="BalloonText"/>
     <w:uiPriority w:val="99"/>
     <w:semiHidden/>
     <w:rsid w:val="00564D7B"/>
@@ -14576,9 +15321,9 @@
       <w:szCs w:val="16"/>
     </w:rPr>
   </w:style>
-  <w:style w:type="character" w:styleId="a9">
+  <w:style w:type="character" w:styleId="Hyperlink">
     <w:name w:val="Hyperlink"/>
-    <w:basedOn w:val="a0"/>
+    <w:basedOn w:val="DefaultParagraphFont"/>
     <w:uiPriority w:val="99"/>
     <w:unhideWhenUsed/>
     <w:rsid w:val="0079324A"/>
@@ -14587,10 +15332,10 @@
       <w:u w:val="single"/>
     </w:rPr>
   </w:style>
-  <w:style w:type="character" w:customStyle="1" w:styleId="10">
-    <w:name w:val="Заглавие 1 Знак"/>
-    <w:basedOn w:val="a0"/>
-    <w:link w:val="1"/>
+  <w:style w:type="character" w:customStyle="1" w:styleId="Heading1Char">
+    <w:name w:val="Heading 1 Char"/>
+    <w:basedOn w:val="DefaultParagraphFont"/>
+    <w:link w:val="Heading1"/>
     <w:uiPriority w:val="9"/>
     <w:rsid w:val="009254B7"/>
     <w:rPr>
@@ -14601,10 +15346,10 @@
       <w:szCs w:val="32"/>
     </w:rPr>
   </w:style>
-  <w:style w:type="character" w:customStyle="1" w:styleId="20">
-    <w:name w:val="Заглавие 2 Знак"/>
-    <w:basedOn w:val="a0"/>
-    <w:link w:val="2"/>
+  <w:style w:type="character" w:customStyle="1" w:styleId="Heading2Char">
+    <w:name w:val="Heading 2 Char"/>
+    <w:basedOn w:val="DefaultParagraphFont"/>
+    <w:link w:val="Heading2"/>
     <w:uiPriority w:val="9"/>
     <w:rsid w:val="006E55B4"/>
     <w:rPr>
@@ -14616,9 +15361,9 @@
       <w:szCs w:val="36"/>
     </w:rPr>
   </w:style>
-  <w:style w:type="paragraph" w:styleId="aa">
+  <w:style w:type="paragraph" w:styleId="NormalWeb">
     <w:name w:val="Normal (Web)"/>
-    <w:basedOn w:val="a"/>
+    <w:basedOn w:val="Normal"/>
     <w:uiPriority w:val="99"/>
     <w:semiHidden/>
     <w:unhideWhenUsed/>
@@ -14631,9 +15376,9 @@
       <w:szCs w:val="24"/>
     </w:rPr>
   </w:style>
-  <w:style w:type="character" w:styleId="ab">
+  <w:style w:type="character" w:styleId="Strong">
     <w:name w:val="Strong"/>
-    <w:basedOn w:val="a0"/>
+    <w:basedOn w:val="DefaultParagraphFont"/>
     <w:uiPriority w:val="22"/>
     <w:qFormat/>
     <w:rsid w:val="00524789"/>
@@ -14642,10 +15387,10 @@
       <w:bCs/>
     </w:rPr>
   </w:style>
-  <w:style w:type="character" w:customStyle="1" w:styleId="30">
-    <w:name w:val="Заглавие 3 Знак"/>
-    <w:basedOn w:val="a0"/>
-    <w:link w:val="3"/>
+  <w:style w:type="character" w:customStyle="1" w:styleId="Heading3Char">
+    <w:name w:val="Heading 3 Char"/>
+    <w:basedOn w:val="DefaultParagraphFont"/>
+    <w:link w:val="Heading3"/>
     <w:uiPriority w:val="9"/>
     <w:rsid w:val="008C5930"/>
     <w:rPr>
@@ -14656,10 +15401,10 @@
       <w:szCs w:val="32"/>
     </w:rPr>
   </w:style>
-  <w:style w:type="character" w:customStyle="1" w:styleId="40">
-    <w:name w:val="Заглавие 4 Знак"/>
-    <w:basedOn w:val="a0"/>
-    <w:link w:val="4"/>
+  <w:style w:type="character" w:customStyle="1" w:styleId="Heading4Char">
+    <w:name w:val="Heading 4 Char"/>
+    <w:basedOn w:val="DefaultParagraphFont"/>
+    <w:link w:val="Heading4"/>
     <w:uiPriority w:val="9"/>
     <w:rsid w:val="008C5930"/>
     <w:rPr>
@@ -14670,10 +15415,10 @@
       <w:sz w:val="28"/>
     </w:rPr>
   </w:style>
-  <w:style w:type="paragraph" w:styleId="ac">
+  <w:style w:type="paragraph" w:styleId="ListParagraph">
     <w:name w:val="List Paragraph"/>
-    <w:basedOn w:val="a"/>
-    <w:link w:val="ad"/>
+    <w:basedOn w:val="Normal"/>
+    <w:link w:val="ListParagraphChar"/>
     <w:uiPriority w:val="34"/>
     <w:qFormat/>
     <w:rsid w:val="008617B5"/>
@@ -14682,9 +15427,9 @@
       <w:contextualSpacing/>
     </w:pPr>
   </w:style>
-  <w:style w:type="character" w:styleId="ae">
+  <w:style w:type="character" w:styleId="FollowedHyperlink">
     <w:name w:val="FollowedHyperlink"/>
-    <w:basedOn w:val="a0"/>
+    <w:basedOn w:val="DefaultParagraphFont"/>
     <w:uiPriority w:val="99"/>
     <w:semiHidden/>
     <w:unhideWhenUsed/>
@@ -14694,10 +15439,10 @@
       <w:u w:val="single"/>
     </w:rPr>
   </w:style>
-  <w:style w:type="character" w:customStyle="1" w:styleId="50">
-    <w:name w:val="Заглавие 5 Знак"/>
-    <w:basedOn w:val="a0"/>
-    <w:link w:val="5"/>
+  <w:style w:type="character" w:customStyle="1" w:styleId="Heading5Char">
+    <w:name w:val="Heading 5 Char"/>
+    <w:basedOn w:val="DefaultParagraphFont"/>
+    <w:link w:val="Heading5"/>
     <w:uiPriority w:val="9"/>
     <w:semiHidden/>
     <w:rsid w:val="008C5930"/>
@@ -14709,7 +15454,7 @@
   </w:style>
   <w:style w:type="paragraph" w:customStyle="1" w:styleId="Code">
     <w:name w:val="Code"/>
-    <w:basedOn w:val="a"/>
+    <w:basedOn w:val="Normal"/>
     <w:link w:val="CodeChar"/>
     <w:qFormat/>
     <w:rsid w:val="008063E1"/>
@@ -14721,7 +15466,7 @@
   </w:style>
   <w:style w:type="character" w:customStyle="1" w:styleId="CodeChar">
     <w:name w:val="Code Char"/>
-    <w:basedOn w:val="a0"/>
+    <w:basedOn w:val="DefaultParagraphFont"/>
     <w:link w:val="Code"/>
     <w:rsid w:val="008063E1"/>
     <w:rPr>
@@ -14730,9 +15475,9 @@
       <w:noProof/>
     </w:rPr>
   </w:style>
-  <w:style w:type="table" w:styleId="af">
+  <w:style w:type="table" w:styleId="TableGrid">
     <w:name w:val="Table Grid"/>
-    <w:basedOn w:val="a1"/>
+    <w:basedOn w:val="TableNormal"/>
     <w:uiPriority w:val="59"/>
     <w:rsid w:val="00763912"/>
     <w:pPr>
@@ -14751,12 +15496,12 @@
   </w:style>
   <w:style w:type="character" w:customStyle="1" w:styleId="tgc">
     <w:name w:val="_tgc"/>
-    <w:basedOn w:val="a0"/>
+    <w:basedOn w:val="DefaultParagraphFont"/>
     <w:rsid w:val="00D8395C"/>
   </w:style>
   <w:style w:type="paragraph" w:customStyle="1" w:styleId="Index">
     <w:name w:val="Index"/>
-    <w:basedOn w:val="a"/>
+    <w:basedOn w:val="Normal"/>
     <w:qFormat/>
     <w:rsid w:val="005054C7"/>
     <w:pPr>
@@ -14767,17 +15512,17 @@
       <w:rFonts w:cs="FreeSans"/>
     </w:rPr>
   </w:style>
-  <w:style w:type="character" w:customStyle="1" w:styleId="ad">
-    <w:name w:val="Списък на абзаци Знак"/>
-    <w:basedOn w:val="a0"/>
-    <w:link w:val="ac"/>
+  <w:style w:type="character" w:customStyle="1" w:styleId="ListParagraphChar">
+    <w:name w:val="List Paragraph Char"/>
+    <w:basedOn w:val="DefaultParagraphFont"/>
+    <w:link w:val="ListParagraph"/>
     <w:uiPriority w:val="34"/>
     <w:qFormat/>
     <w:rsid w:val="005054C7"/>
   </w:style>
   <w:style w:type="character" w:customStyle="1" w:styleId="InternetLink">
     <w:name w:val="Internet Link"/>
-    <w:basedOn w:val="a0"/>
+    <w:basedOn w:val="DefaultParagraphFont"/>
     <w:uiPriority w:val="99"/>
     <w:unhideWhenUsed/>
     <w:rsid w:val="005054C7"/>
@@ -14788,7 +15533,7 @@
   </w:style>
   <w:style w:type="character" w:customStyle="1" w:styleId="UnresolvedMention1">
     <w:name w:val="Unresolved Mention1"/>
-    <w:basedOn w:val="a0"/>
+    <w:basedOn w:val="DefaultParagraphFont"/>
     <w:uiPriority w:val="99"/>
     <w:semiHidden/>
     <w:unhideWhenUsed/>
@@ -14798,9 +15543,9 @@
       <w:shd w:val="clear" w:color="auto" w:fill="E1DFDD"/>
     </w:rPr>
   </w:style>
-  <w:style w:type="character" w:customStyle="1" w:styleId="11">
+  <w:style w:type="character" w:customStyle="1" w:styleId="1">
     <w:name w:val="Неразрешено споменаване1"/>
-    <w:basedOn w:val="a0"/>
+    <w:basedOn w:val="DefaultParagraphFont"/>
     <w:uiPriority w:val="99"/>
     <w:semiHidden/>
     <w:unhideWhenUsed/>

</xml_diff>